<commit_message>
chapter 2 in main report corrected GOST
</commit_message>
<xml_diff>
--- a/docs/literature.docx
+++ b/docs/literature.docx
@@ -5,9 +5,17 @@
     <w:p>
       <w:pPr>
         <w:pStyle w:val="1"/>
+        <w:rPr>
+          <w:sz w:val="24"/>
+          <w:szCs w:val="24"/>
+        </w:rPr>
       </w:pPr>
       <w:bookmarkStart w:id="0" w:name="_Toc508445103"/>
       <w:r>
+        <w:rPr>
+          <w:sz w:val="24"/>
+          <w:szCs w:val="24"/>
+        </w:rPr>
         <w:t>Список использованной литературы</w:t>
       </w:r>
       <w:bookmarkEnd w:id="0"/>
@@ -23,136 +31,35 @@
         <w:jc w:val="both"/>
         <w:rPr>
           <w:rFonts w:cs="Times New Roman"/>
-          <w:szCs w:val="28"/>
-        </w:rPr>
-      </w:pPr>
-      <w:r>
-        <w:rPr>
-          <w:rFonts w:cs="Times New Roman"/>
-          <w:szCs w:val="28"/>
-        </w:rPr>
-        <w:t>Деев В.И.,</w:t>
-      </w:r>
-      <w:r>
-        <w:rPr>
-          <w:rFonts w:cs="Times New Roman"/>
-          <w:szCs w:val="28"/>
-        </w:rPr>
-        <w:t xml:space="preserve"> </w:t>
-      </w:r>
-      <w:r>
-        <w:rPr>
-          <w:rFonts w:cs="Times New Roman"/>
-          <w:szCs w:val="28"/>
-        </w:rPr>
-        <w:t>Щукин Н.В.</w:t>
-      </w:r>
-      <w:r>
-        <w:rPr>
-          <w:rFonts w:cs="Times New Roman"/>
-          <w:szCs w:val="28"/>
-        </w:rPr>
-        <w:t xml:space="preserve">, </w:t>
-      </w:r>
-      <w:r>
-        <w:rPr>
-          <w:rFonts w:cs="Times New Roman"/>
-          <w:szCs w:val="28"/>
-        </w:rPr>
-        <w:t>Черезов А.Л.</w:t>
-      </w:r>
-      <w:r>
-        <w:rPr>
-          <w:rFonts w:cs="Times New Roman"/>
-          <w:szCs w:val="28"/>
-        </w:rPr>
-        <w:t xml:space="preserve"> </w:t>
-      </w:r>
-      <w:r>
-        <w:rPr>
-          <w:rFonts w:cs="Times New Roman"/>
-          <w:szCs w:val="28"/>
-        </w:rPr>
-        <w:t>Основы расчета судовых ЯЭУ</w:t>
-      </w:r>
-      <w:r>
-        <w:rPr>
-          <w:rFonts w:cs="Times New Roman"/>
-          <w:szCs w:val="28"/>
-        </w:rPr>
-        <w:t xml:space="preserve">: </w:t>
-      </w:r>
-      <w:r>
-        <w:rPr>
-          <w:rFonts w:cs="Times New Roman"/>
-          <w:szCs w:val="28"/>
-        </w:rPr>
-        <w:t>Учебное пособие</w:t>
+          <w:sz w:val="24"/>
+          <w:szCs w:val="24"/>
+        </w:rPr>
+      </w:pPr>
+      <w:r>
+        <w:rPr>
+          <w:rFonts w:cs="Times New Roman"/>
+          <w:sz w:val="24"/>
+          <w:szCs w:val="24"/>
+        </w:rPr>
+        <w:t>Деев В.И., Щукин Н.В., Черезов А.Л. Основы расчета судовых ЯЭУ: Учебное пособие</w:t>
       </w:r>
       <w:proofErr w:type="gramStart"/>
       <w:r>
         <w:rPr>
           <w:rFonts w:cs="Times New Roman"/>
-          <w:szCs w:val="28"/>
-        </w:rPr>
-        <w:t xml:space="preserve"> / </w:t>
-      </w:r>
-      <w:r>
-        <w:rPr>
-          <w:rFonts w:cs="Times New Roman"/>
-          <w:szCs w:val="28"/>
-        </w:rPr>
-        <w:t>П</w:t>
+          <w:sz w:val="24"/>
+          <w:szCs w:val="24"/>
+        </w:rPr>
+        <w:t xml:space="preserve"> / П</w:t>
       </w:r>
       <w:proofErr w:type="gramEnd"/>
       <w:r>
         <w:rPr>
           <w:rFonts w:cs="Times New Roman"/>
-          <w:szCs w:val="28"/>
-        </w:rPr>
-        <w:t>од общей редакцией проф. В.И. Деева</w:t>
-      </w:r>
-      <w:r>
-        <w:rPr>
-          <w:rFonts w:cs="Times New Roman"/>
-          <w:szCs w:val="28"/>
-        </w:rPr>
-        <w:t xml:space="preserve"> </w:t>
-      </w:r>
-      <w:r>
-        <w:rPr>
-          <w:rFonts w:cs="Times New Roman"/>
-          <w:szCs w:val="28"/>
-        </w:rPr>
-        <w:t xml:space="preserve">– </w:t>
-      </w:r>
-      <w:r>
-        <w:rPr>
-          <w:rFonts w:cs="Times New Roman"/>
-          <w:szCs w:val="28"/>
-        </w:rPr>
-        <w:t>М.</w:t>
-      </w:r>
-      <w:r>
-        <w:rPr>
-          <w:rFonts w:cs="Times New Roman"/>
-          <w:szCs w:val="28"/>
-        </w:rPr>
-        <w:t>:</w:t>
-      </w:r>
-      <w:r>
-        <w:rPr>
-          <w:rFonts w:cs="Times New Roman"/>
-          <w:szCs w:val="28"/>
-        </w:rPr>
-        <w:t xml:space="preserve"> НИЯУ МИФИ</w:t>
-      </w:r>
-      <w:r>
-        <w:rPr>
-          <w:rFonts w:cs="Times New Roman"/>
-          <w:szCs w:val="28"/>
-        </w:rPr>
-        <w:t xml:space="preserve">, 2012. </w:t>
+          <w:sz w:val="24"/>
+          <w:szCs w:val="24"/>
+        </w:rPr>
+        <w:t xml:space="preserve">од общей редакцией проф. В.И. Деева – М.: НИЯУ МИФИ, 2012. </w:t>
       </w:r>
     </w:p>
     <w:p>
@@ -166,144 +73,75 @@
         <w:jc w:val="both"/>
         <w:rPr>
           <w:rFonts w:cs="Times New Roman"/>
-          <w:szCs w:val="28"/>
-        </w:rPr>
-      </w:pPr>
-      <w:r>
-        <w:rPr>
-          <w:rFonts w:cs="Times New Roman"/>
-          <w:szCs w:val="28"/>
-        </w:rPr>
-        <w:t>Реакторная установка КЛТ-40С для</w:t>
-      </w:r>
-      <w:r>
-        <w:rPr>
-          <w:rFonts w:cs="Times New Roman"/>
-          <w:szCs w:val="28"/>
-        </w:rPr>
-        <w:t xml:space="preserve"> атомных станций малой мощности </w:t>
-      </w:r>
-      <w:r>
-        <w:rPr>
-          <w:rFonts w:cs="Times New Roman"/>
-          <w:szCs w:val="28"/>
-        </w:rPr>
-        <w:t>[</w:t>
-      </w:r>
-      <w:r>
-        <w:rPr>
-          <w:rFonts w:cs="Times New Roman"/>
-          <w:szCs w:val="28"/>
-        </w:rPr>
-        <w:t>Электронный ресурс</w:t>
-      </w:r>
-      <w:r>
-        <w:rPr>
-          <w:rFonts w:cs="Times New Roman"/>
-          <w:szCs w:val="28"/>
-        </w:rPr>
-        <w:t>]</w:t>
-      </w:r>
-      <w:r>
-        <w:rPr>
-          <w:rFonts w:cs="Times New Roman"/>
-          <w:szCs w:val="28"/>
-        </w:rPr>
-        <w:t>:</w:t>
-      </w:r>
-      <w:r>
-        <w:rPr>
-          <w:rFonts w:cs="Times New Roman"/>
-          <w:szCs w:val="28"/>
-        </w:rPr>
-        <w:t> научная статья / ОАО</w:t>
-      </w:r>
-      <w:r>
-        <w:rPr>
-          <w:rFonts w:cs="Times New Roman"/>
-          <w:szCs w:val="28"/>
-        </w:rPr>
-        <w:t xml:space="preserve"> “</w:t>
-      </w:r>
-      <w:r>
-        <w:rPr>
-          <w:rFonts w:cs="Times New Roman"/>
-          <w:szCs w:val="28"/>
-        </w:rPr>
-        <w:t>ОКБМ Африкантов</w:t>
-      </w:r>
-      <w:r>
-        <w:rPr>
-          <w:rFonts w:cs="Times New Roman"/>
-          <w:szCs w:val="28"/>
-        </w:rPr>
-        <w:t>”</w:t>
-      </w:r>
-      <w:r>
-        <w:rPr>
-          <w:rFonts w:cs="Times New Roman"/>
-          <w:szCs w:val="28"/>
+          <w:sz w:val="24"/>
+          <w:szCs w:val="24"/>
+        </w:rPr>
+      </w:pPr>
+      <w:r>
+        <w:rPr>
+          <w:rFonts w:cs="Times New Roman"/>
+          <w:sz w:val="24"/>
+          <w:szCs w:val="24"/>
+        </w:rPr>
+        <w:t>Реакторная установка КЛТ-40С для атомных станций малой мощности [Электронный ресурс]: научная статья / ОАО “ОКБМ Африкантов” </w:t>
+      </w:r>
+      <w:proofErr w:type="gramStart"/>
+      <w:r>
+        <w:rPr>
+          <w:rFonts w:cs="Times New Roman"/>
+          <w:sz w:val="24"/>
+          <w:szCs w:val="24"/>
+        </w:rPr>
+        <w:t>-Р</w:t>
+      </w:r>
+      <w:proofErr w:type="gramEnd"/>
+      <w:r>
+        <w:rPr>
+          <w:rFonts w:cs="Times New Roman"/>
+          <w:sz w:val="24"/>
+          <w:szCs w:val="24"/>
+        </w:rPr>
+        <w:t>ежим</w:t>
+      </w:r>
+      <w:r>
+        <w:rPr>
+          <w:rFonts w:cs="Times New Roman"/>
+          <w:sz w:val="24"/>
+          <w:szCs w:val="24"/>
+          <w:lang w:val="en-US"/>
         </w:rPr>
         <w:t> </w:t>
       </w:r>
-      <w:proofErr w:type="gramStart"/>
-      <w:r>
-        <w:rPr>
-          <w:rFonts w:cs="Times New Roman"/>
-          <w:szCs w:val="28"/>
-        </w:rPr>
-        <w:t>-Р</w:t>
-      </w:r>
-      <w:proofErr w:type="gramEnd"/>
-      <w:r>
-        <w:rPr>
-          <w:rFonts w:cs="Times New Roman"/>
-          <w:szCs w:val="28"/>
-        </w:rPr>
-        <w:t>ежим</w:t>
-      </w:r>
-      <w:r>
-        <w:rPr>
-          <w:rFonts w:cs="Times New Roman"/>
-          <w:szCs w:val="28"/>
-          <w:lang w:val="en-US"/>
-        </w:rPr>
-        <w:t> </w:t>
-      </w:r>
-      <w:r>
-        <w:rPr>
-          <w:rFonts w:cs="Times New Roman"/>
-          <w:szCs w:val="28"/>
+      <w:r>
+        <w:rPr>
+          <w:rFonts w:cs="Times New Roman"/>
+          <w:sz w:val="24"/>
+          <w:szCs w:val="24"/>
         </w:rPr>
         <w:t>доступа:</w:t>
       </w:r>
       <w:r>
         <w:rPr>
           <w:rFonts w:cs="Times New Roman"/>
-          <w:szCs w:val="28"/>
-          <w:lang w:val="en-US"/>
-        </w:rPr>
-        <w:t> </w:t>
-      </w:r>
-      <w:r>
-        <w:rPr>
-          <w:rFonts w:cs="Times New Roman"/>
-          <w:szCs w:val="28"/>
-          <w:lang w:val="en-US"/>
-        </w:rPr>
-        <w:t>http</w:t>
-      </w:r>
-      <w:r>
-        <w:rPr>
-          <w:rFonts w:cs="Times New Roman"/>
-          <w:szCs w:val="28"/>
+          <w:sz w:val="24"/>
+          <w:szCs w:val="24"/>
+          <w:lang w:val="en-US"/>
+        </w:rPr>
+        <w:t> http</w:t>
+      </w:r>
+      <w:r>
+        <w:rPr>
+          <w:rFonts w:cs="Times New Roman"/>
+          <w:sz w:val="24"/>
+          <w:szCs w:val="24"/>
         </w:rPr>
         <w:t>://</w:t>
       </w:r>
       <w:r>
         <w:rPr>
           <w:rFonts w:cs="Times New Roman"/>
-          <w:szCs w:val="28"/>
+          <w:sz w:val="24"/>
+          <w:szCs w:val="24"/>
           <w:lang w:val="en-US"/>
         </w:rPr>
         <w:t>www</w:t>
@@ -311,7 +149,8 @@
       <w:r>
         <w:rPr>
           <w:rFonts w:cs="Times New Roman"/>
-          <w:szCs w:val="28"/>
+          <w:sz w:val="24"/>
+          <w:szCs w:val="24"/>
         </w:rPr>
         <w:t>.</w:t>
       </w:r>
@@ -319,7 +158,8 @@
       <w:r>
         <w:rPr>
           <w:rFonts w:cs="Times New Roman"/>
-          <w:szCs w:val="28"/>
+          <w:sz w:val="24"/>
+          <w:szCs w:val="24"/>
           <w:lang w:val="en-US"/>
         </w:rPr>
         <w:t>rosenergoatom</w:t>
@@ -328,7 +168,8 @@
       <w:r>
         <w:rPr>
           <w:rFonts w:cs="Times New Roman"/>
-          <w:szCs w:val="28"/>
+          <w:sz w:val="24"/>
+          <w:szCs w:val="24"/>
         </w:rPr>
         <w:t>.</w:t>
       </w:r>
@@ -336,7 +177,8 @@
       <w:r>
         <w:rPr>
           <w:rFonts w:cs="Times New Roman"/>
-          <w:szCs w:val="28"/>
+          <w:sz w:val="24"/>
+          <w:szCs w:val="24"/>
           <w:lang w:val="en-US"/>
         </w:rPr>
         <w:t>ru</w:t>
@@ -345,14 +187,16 @@
       <w:r>
         <w:rPr>
           <w:rFonts w:cs="Times New Roman"/>
-          <w:szCs w:val="28"/>
+          <w:sz w:val="24"/>
+          <w:szCs w:val="24"/>
         </w:rPr>
         <w:t>/</w:t>
       </w:r>
       <w:r>
         <w:rPr>
           <w:rFonts w:cs="Times New Roman"/>
-          <w:szCs w:val="28"/>
+          <w:sz w:val="24"/>
+          <w:szCs w:val="24"/>
           <w:lang w:val="en-US"/>
         </w:rPr>
         <w:t>upload</w:t>
@@ -360,7 +204,8 @@
       <w:r>
         <w:rPr>
           <w:rFonts w:cs="Times New Roman"/>
-          <w:szCs w:val="28"/>
+          <w:sz w:val="24"/>
+          <w:szCs w:val="24"/>
         </w:rPr>
         <w:t>/</w:t>
       </w:r>
@@ -368,7 +213,8 @@
       <w:r>
         <w:rPr>
           <w:rFonts w:cs="Times New Roman"/>
-          <w:szCs w:val="28"/>
+          <w:sz w:val="24"/>
+          <w:szCs w:val="24"/>
           <w:lang w:val="en-US"/>
         </w:rPr>
         <w:t>iblock</w:t>
@@ -377,14 +223,16 @@
       <w:r>
         <w:rPr>
           <w:rFonts w:cs="Times New Roman"/>
-          <w:szCs w:val="28"/>
+          <w:sz w:val="24"/>
+          <w:szCs w:val="24"/>
         </w:rPr>
         <w:t>/68</w:t>
       </w:r>
       <w:r>
         <w:rPr>
           <w:rFonts w:cs="Times New Roman"/>
-          <w:szCs w:val="28"/>
+          <w:sz w:val="24"/>
+          <w:szCs w:val="24"/>
           <w:lang w:val="en-US"/>
         </w:rPr>
         <w:t>d</w:t>
@@ -392,14 +240,16 @@
       <w:r>
         <w:rPr>
           <w:rFonts w:cs="Times New Roman"/>
-          <w:szCs w:val="28"/>
+          <w:sz w:val="24"/>
+          <w:szCs w:val="24"/>
         </w:rPr>
         <w:t>/68</w:t>
       </w:r>
       <w:r>
         <w:rPr>
           <w:rFonts w:cs="Times New Roman"/>
-          <w:szCs w:val="28"/>
+          <w:sz w:val="24"/>
+          <w:szCs w:val="24"/>
           <w:lang w:val="en-US"/>
         </w:rPr>
         <w:t>d</w:t>
@@ -407,14 +257,16 @@
       <w:r>
         <w:rPr>
           <w:rFonts w:cs="Times New Roman"/>
-          <w:szCs w:val="28"/>
+          <w:sz w:val="24"/>
+          <w:szCs w:val="24"/>
         </w:rPr>
         <w:t>2</w:t>
       </w:r>
       <w:r>
         <w:rPr>
           <w:rFonts w:cs="Times New Roman"/>
-          <w:szCs w:val="28"/>
+          <w:sz w:val="24"/>
+          <w:szCs w:val="24"/>
           <w:lang w:val="en-US"/>
         </w:rPr>
         <w:t>a</w:t>
@@ -422,7 +274,8 @@
       <w:r>
         <w:rPr>
           <w:rFonts w:cs="Times New Roman"/>
-          <w:szCs w:val="28"/>
+          <w:sz w:val="24"/>
+          <w:szCs w:val="24"/>
         </w:rPr>
         <w:t>9</w:t>
       </w:r>
@@ -430,7 +283,8 @@
       <w:r>
         <w:rPr>
           <w:rFonts w:cs="Times New Roman"/>
-          <w:szCs w:val="28"/>
+          <w:sz w:val="24"/>
+          <w:szCs w:val="24"/>
           <w:lang w:val="en-US"/>
         </w:rPr>
         <w:t>ecbfe</w:t>
@@ -439,14 +293,16 @@
       <w:r>
         <w:rPr>
           <w:rFonts w:cs="Times New Roman"/>
-          <w:szCs w:val="28"/>
+          <w:sz w:val="24"/>
+          <w:szCs w:val="24"/>
         </w:rPr>
         <w:t>31</w:t>
       </w:r>
       <w:r>
         <w:rPr>
           <w:rFonts w:cs="Times New Roman"/>
-          <w:szCs w:val="28"/>
+          <w:sz w:val="24"/>
+          <w:szCs w:val="24"/>
           <w:lang w:val="en-US"/>
         </w:rPr>
         <w:t>ad</w:t>
@@ -454,14 +310,16 @@
       <w:r>
         <w:rPr>
           <w:rFonts w:cs="Times New Roman"/>
-          <w:szCs w:val="28"/>
+          <w:sz w:val="24"/>
+          <w:szCs w:val="24"/>
         </w:rPr>
         <w:t>79</w:t>
       </w:r>
       <w:r>
         <w:rPr>
           <w:rFonts w:cs="Times New Roman"/>
-          <w:szCs w:val="28"/>
+          <w:sz w:val="24"/>
+          <w:szCs w:val="24"/>
           <w:lang w:val="en-US"/>
         </w:rPr>
         <w:t>ea</w:t>
@@ -469,7 +327,8 @@
       <w:r>
         <w:rPr>
           <w:rFonts w:cs="Times New Roman"/>
-          <w:szCs w:val="28"/>
+          <w:sz w:val="24"/>
+          <w:szCs w:val="24"/>
         </w:rPr>
         <w:t>5</w:t>
       </w:r>
@@ -477,7 +336,8 @@
       <w:r>
         <w:rPr>
           <w:rFonts w:cs="Times New Roman"/>
-          <w:szCs w:val="28"/>
+          <w:sz w:val="24"/>
+          <w:szCs w:val="24"/>
           <w:lang w:val="en-US"/>
         </w:rPr>
         <w:t>efa</w:t>
@@ -486,14 +346,16 @@
       <w:r>
         <w:rPr>
           <w:rFonts w:cs="Times New Roman"/>
-          <w:szCs w:val="28"/>
+          <w:sz w:val="24"/>
+          <w:szCs w:val="24"/>
         </w:rPr>
         <w:t>0</w:t>
       </w:r>
       <w:r>
         <w:rPr>
           <w:rFonts w:cs="Times New Roman"/>
-          <w:szCs w:val="28"/>
+          <w:sz w:val="24"/>
+          <w:szCs w:val="24"/>
           <w:lang w:val="en-US"/>
         </w:rPr>
         <w:t>e</w:t>
@@ -501,14 +363,16 @@
       <w:r>
         <w:rPr>
           <w:rFonts w:cs="Times New Roman"/>
-          <w:szCs w:val="28"/>
+          <w:sz w:val="24"/>
+          <w:szCs w:val="24"/>
         </w:rPr>
         <w:t>45526</w:t>
       </w:r>
       <w:r>
         <w:rPr>
           <w:rFonts w:cs="Times New Roman"/>
-          <w:szCs w:val="28"/>
+          <w:sz w:val="24"/>
+          <w:szCs w:val="24"/>
           <w:lang w:val="en-US"/>
         </w:rPr>
         <w:t>b</w:t>
@@ -516,7 +380,8 @@
       <w:r>
         <w:rPr>
           <w:rFonts w:cs="Times New Roman"/>
-          <w:szCs w:val="28"/>
+          <w:sz w:val="24"/>
+          <w:szCs w:val="24"/>
         </w:rPr>
         <w:t>3.</w:t>
       </w:r>
@@ -524,7 +389,8 @@
       <w:r>
         <w:rPr>
           <w:rFonts w:cs="Times New Roman"/>
-          <w:szCs w:val="28"/>
+          <w:sz w:val="24"/>
+          <w:szCs w:val="24"/>
           <w:lang w:val="en-US"/>
         </w:rPr>
         <w:t>pdf</w:t>
@@ -533,16 +399,10 @@
       <w:r>
         <w:rPr>
           <w:rFonts w:cs="Times New Roman"/>
-          <w:szCs w:val="28"/>
-        </w:rPr>
-        <w:t>, свободный  (дата обращения: 15.02.2018)</w:t>
-      </w:r>
-      <w:r>
-        <w:rPr>
-          <w:rFonts w:cs="Times New Roman"/>
-          <w:szCs w:val="28"/>
-        </w:rPr>
-        <w:t>.</w:t>
+          <w:sz w:val="24"/>
+          <w:szCs w:val="24"/>
+        </w:rPr>
+        <w:t>, свободный  (дата обращения: 15.02.2018).</w:t>
       </w:r>
     </w:p>
     <w:p>
@@ -556,42 +416,24 @@
         <w:jc w:val="both"/>
         <w:rPr>
           <w:rFonts w:cs="Times New Roman"/>
-          <w:szCs w:val="28"/>
-        </w:rPr>
-      </w:pPr>
-      <w:r>
-        <w:rPr>
-          <w:rFonts w:cs="Times New Roman"/>
-          <w:szCs w:val="28"/>
-        </w:rPr>
-        <w:t>Родионов Н.</w:t>
-      </w:r>
-      <w:r>
-        <w:rPr>
-          <w:rFonts w:cs="Times New Roman"/>
-          <w:szCs w:val="28"/>
-        </w:rPr>
-        <w:t xml:space="preserve">, </w:t>
-      </w:r>
-      <w:r>
-        <w:rPr>
-          <w:rFonts w:cs="Times New Roman"/>
-          <w:szCs w:val="28"/>
-        </w:rPr>
-        <w:t xml:space="preserve">Воробьев В. Безопасность атомной энергетической установки </w:t>
-      </w:r>
-      <w:r>
-        <w:rPr>
-          <w:rFonts w:cs="Times New Roman"/>
-          <w:szCs w:val="28"/>
-        </w:rPr>
-        <w:t>“</w:t>
+          <w:sz w:val="24"/>
+          <w:szCs w:val="24"/>
+        </w:rPr>
+      </w:pPr>
+      <w:r>
+        <w:rPr>
+          <w:rFonts w:cs="Times New Roman"/>
+          <w:sz w:val="24"/>
+          <w:szCs w:val="24"/>
+        </w:rPr>
+        <w:t>Родионов Н., Воробьев В. Безопасность атомной энергетической установки “</w:t>
       </w:r>
       <w:proofErr w:type="spellStart"/>
       <w:r>
         <w:rPr>
           <w:rFonts w:cs="Times New Roman"/>
-          <w:szCs w:val="28"/>
+          <w:sz w:val="24"/>
+          <w:szCs w:val="24"/>
         </w:rPr>
         <w:t>Севморпути</w:t>
       </w:r>
@@ -599,35 +441,16 @@
       <w:r>
         <w:rPr>
           <w:rFonts w:cs="Times New Roman"/>
-          <w:szCs w:val="28"/>
-        </w:rPr>
-        <w:t xml:space="preserve">” // </w:t>
-      </w:r>
-      <w:r>
-        <w:rPr>
-          <w:rFonts w:cs="Times New Roman"/>
-          <w:szCs w:val="28"/>
-        </w:rPr>
-        <w:t>Морской флот. 1989</w:t>
-      </w:r>
-      <w:r>
-        <w:rPr>
-          <w:rFonts w:cs="Times New Roman"/>
-          <w:szCs w:val="28"/>
-        </w:rPr>
-        <w:t>.</w:t>
-      </w:r>
-      <w:r>
-        <w:rPr>
-          <w:rFonts w:cs="Times New Roman"/>
-          <w:szCs w:val="28"/>
-        </w:rPr>
-        <w:t xml:space="preserve"> № 10. </w:t>
-      </w:r>
-      <w:r>
-        <w:rPr>
-          <w:rFonts w:cs="Times New Roman"/>
-          <w:szCs w:val="28"/>
+          <w:sz w:val="24"/>
+          <w:szCs w:val="24"/>
+        </w:rPr>
+        <w:t xml:space="preserve">” // Морской флот. 1989. № 10. </w:t>
+      </w:r>
+      <w:r>
+        <w:rPr>
+          <w:rFonts w:cs="Times New Roman"/>
+          <w:sz w:val="24"/>
+          <w:szCs w:val="24"/>
           <w:lang w:val="en-US"/>
         </w:rPr>
         <w:t>C</w:t>
@@ -635,21 +458,16 @@
       <w:r>
         <w:rPr>
           <w:rFonts w:cs="Times New Roman"/>
-          <w:szCs w:val="28"/>
-        </w:rPr>
-        <w:t>. 32 – 3</w:t>
-      </w:r>
-      <w:r>
-        <w:rPr>
-          <w:rFonts w:cs="Times New Roman"/>
-          <w:szCs w:val="28"/>
-        </w:rPr>
-        <w:t xml:space="preserve">5. № 11 </w:t>
-      </w:r>
-      <w:r>
-        <w:rPr>
-          <w:rFonts w:cs="Times New Roman"/>
-          <w:szCs w:val="28"/>
+          <w:sz w:val="24"/>
+          <w:szCs w:val="24"/>
+        </w:rPr>
+        <w:t xml:space="preserve">. 32 – 35. № 11 </w:t>
+      </w:r>
+      <w:r>
+        <w:rPr>
+          <w:rFonts w:cs="Times New Roman"/>
+          <w:sz w:val="24"/>
+          <w:szCs w:val="24"/>
           <w:lang w:val="en-US"/>
         </w:rPr>
         <w:t>C. 36 – 38.</w:t>
@@ -666,35 +484,24 @@
         <w:jc w:val="both"/>
         <w:rPr>
           <w:rFonts w:cs="Times New Roman"/>
-          <w:szCs w:val="28"/>
-        </w:rPr>
-      </w:pPr>
-      <w:r>
-        <w:rPr>
-          <w:rFonts w:cs="Times New Roman"/>
-          <w:szCs w:val="28"/>
-        </w:rPr>
-        <w:t>П</w:t>
-      </w:r>
-      <w:r>
-        <w:rPr>
-          <w:rFonts w:cs="Times New Roman"/>
-          <w:szCs w:val="28"/>
-        </w:rPr>
-        <w:t>лавучие атомные станции [Текст]</w:t>
-      </w:r>
-      <w:r>
-        <w:rPr>
-          <w:rFonts w:cs="Times New Roman"/>
-          <w:szCs w:val="28"/>
-        </w:rPr>
-        <w:t>: доклад объединения "</w:t>
+          <w:sz w:val="24"/>
+          <w:szCs w:val="24"/>
+        </w:rPr>
+      </w:pPr>
+      <w:r>
+        <w:rPr>
+          <w:rFonts w:cs="Times New Roman"/>
+          <w:sz w:val="24"/>
+          <w:szCs w:val="24"/>
+        </w:rPr>
+        <w:t>Плавучие атомные станции [Текст]: доклад объединения "</w:t>
       </w:r>
       <w:proofErr w:type="spellStart"/>
       <w:r>
         <w:rPr>
           <w:rFonts w:cs="Times New Roman"/>
-          <w:szCs w:val="28"/>
+          <w:sz w:val="24"/>
+          <w:szCs w:val="24"/>
         </w:rPr>
         <w:t>Bellona</w:t>
       </w:r>
@@ -702,22 +509,17 @@
       <w:r>
         <w:rPr>
           <w:rFonts w:cs="Times New Roman"/>
-          <w:szCs w:val="28"/>
-        </w:rPr>
-        <w:t>", 2011 / А. Никитин, Л. Андреев. - Санкт-Петерб</w:t>
-      </w:r>
-      <w:r>
-        <w:rPr>
-          <w:rFonts w:cs="Times New Roman"/>
-          <w:szCs w:val="28"/>
-        </w:rPr>
-        <w:t xml:space="preserve">ург: </w:t>
+          <w:sz w:val="24"/>
+          <w:szCs w:val="24"/>
+        </w:rPr>
+        <w:t xml:space="preserve">", 2011 / А. Никитин, Л. Андреев. - Санкт-Петербург: </w:t>
       </w:r>
       <w:proofErr w:type="spellStart"/>
       <w:r>
         <w:rPr>
           <w:rFonts w:cs="Times New Roman"/>
-          <w:szCs w:val="28"/>
+          <w:sz w:val="24"/>
+          <w:szCs w:val="24"/>
         </w:rPr>
         <w:t>Сезам-принт</w:t>
       </w:r>
@@ -725,7 +527,8 @@
       <w:r>
         <w:rPr>
           <w:rFonts w:cs="Times New Roman"/>
-          <w:szCs w:val="28"/>
+          <w:sz w:val="24"/>
+          <w:szCs w:val="24"/>
         </w:rPr>
         <w:t>, 2011.</w:t>
       </w:r>
@@ -741,92 +544,17 @@
         <w:jc w:val="both"/>
         <w:rPr>
           <w:rFonts w:cs="Times New Roman"/>
-          <w:szCs w:val="28"/>
-        </w:rPr>
-      </w:pPr>
-      <w:r>
-        <w:rPr>
-          <w:rFonts w:cs="Times New Roman"/>
-          <w:szCs w:val="28"/>
-        </w:rPr>
-        <w:t>Введение в химическую технологию ядерного топлива</w:t>
-      </w:r>
-      <w:r>
-        <w:rPr>
-          <w:rFonts w:cs="Times New Roman"/>
-          <w:szCs w:val="28"/>
-        </w:rPr>
-        <w:t xml:space="preserve">: </w:t>
-      </w:r>
-      <w:r>
-        <w:rPr>
-          <w:rFonts w:cs="Times New Roman"/>
-          <w:szCs w:val="28"/>
-        </w:rPr>
-        <w:t xml:space="preserve">учебное пособие </w:t>
-      </w:r>
-      <w:r>
-        <w:rPr>
-          <w:rFonts w:cs="Times New Roman"/>
-          <w:szCs w:val="28"/>
-        </w:rPr>
-        <w:t xml:space="preserve">/ </w:t>
-      </w:r>
-      <w:r>
-        <w:rPr>
-          <w:rFonts w:cs="Times New Roman"/>
-          <w:szCs w:val="28"/>
-        </w:rPr>
-        <w:t>Г.Г. Андреев</w:t>
-      </w:r>
-      <w:r>
-        <w:rPr>
-          <w:rFonts w:cs="Times New Roman"/>
-          <w:szCs w:val="28"/>
-        </w:rPr>
-        <w:t xml:space="preserve">, </w:t>
-      </w:r>
-      <w:r>
-        <w:rPr>
-          <w:rFonts w:cs="Times New Roman"/>
-          <w:szCs w:val="28"/>
-        </w:rPr>
-        <w:t>А.Н. Дьяченко</w:t>
-      </w:r>
-      <w:r>
-        <w:rPr>
-          <w:rFonts w:cs="Times New Roman"/>
-          <w:szCs w:val="28"/>
-        </w:rPr>
-        <w:t xml:space="preserve">; </w:t>
-      </w:r>
-      <w:r>
-        <w:rPr>
-          <w:rFonts w:cs="Times New Roman"/>
-          <w:szCs w:val="28"/>
-        </w:rPr>
-        <w:t>Томский политехнический университет. – Томск</w:t>
-      </w:r>
-      <w:r>
-        <w:rPr>
-          <w:rFonts w:cs="Times New Roman"/>
-          <w:szCs w:val="28"/>
-        </w:rPr>
-        <w:t xml:space="preserve">: </w:t>
-      </w:r>
-      <w:r>
-        <w:rPr>
-          <w:rFonts w:cs="Times New Roman"/>
-          <w:szCs w:val="28"/>
-        </w:rPr>
-        <w:t>Изд-во Томского политехнического университета</w:t>
-      </w:r>
-      <w:r>
-        <w:rPr>
-          <w:rFonts w:cs="Times New Roman"/>
-          <w:szCs w:val="28"/>
-        </w:rPr>
-        <w:t>, 2010.</w:t>
+          <w:sz w:val="24"/>
+          <w:szCs w:val="24"/>
+        </w:rPr>
+      </w:pPr>
+      <w:r>
+        <w:rPr>
+          <w:rFonts w:cs="Times New Roman"/>
+          <w:sz w:val="24"/>
+          <w:szCs w:val="24"/>
+        </w:rPr>
+        <w:t>Введение в химическую технологию ядерного топлива: учебное пособие / Г.Г. Андреев, А.Н. Дьяченко; Томский политехнический университет. – Томск: Изд-во Томского политехнического университета, 2010.</w:t>
       </w:r>
     </w:p>
     <w:p>
@@ -840,127 +568,17 @@
         <w:jc w:val="both"/>
         <w:rPr>
           <w:rFonts w:cs="Times New Roman"/>
-          <w:szCs w:val="28"/>
-        </w:rPr>
-      </w:pPr>
-      <w:r>
-        <w:rPr>
-          <w:rFonts w:cs="Times New Roman"/>
-          <w:szCs w:val="28"/>
-        </w:rPr>
-        <w:t>Определение эффективной мощности дозы нейтронов в помещениях судовых</w:t>
-      </w:r>
-      <w:r>
-        <w:rPr>
-          <w:rFonts w:cs="Times New Roman"/>
-          <w:szCs w:val="28"/>
-        </w:rPr>
-        <w:t xml:space="preserve"> </w:t>
-      </w:r>
-      <w:r>
-        <w:rPr>
-          <w:rFonts w:cs="Times New Roman"/>
-          <w:szCs w:val="28"/>
-        </w:rPr>
-        <w:t>АЭУ по результатам измерений</w:t>
-      </w:r>
-      <w:r>
-        <w:rPr>
-          <w:rFonts w:cs="Times New Roman"/>
-          <w:szCs w:val="28"/>
-        </w:rPr>
-        <w:t xml:space="preserve"> </w:t>
-      </w:r>
-      <w:r>
-        <w:rPr>
-          <w:rFonts w:cs="Times New Roman"/>
-          <w:szCs w:val="28"/>
-        </w:rPr>
-        <w:t>[</w:t>
-      </w:r>
-      <w:r>
-        <w:rPr>
-          <w:rFonts w:cs="Times New Roman"/>
-          <w:szCs w:val="28"/>
-        </w:rPr>
-        <w:t>Электронный ресурс</w:t>
-      </w:r>
-      <w:r>
-        <w:rPr>
-          <w:rFonts w:cs="Times New Roman"/>
-          <w:szCs w:val="28"/>
-        </w:rPr>
-        <w:t xml:space="preserve">]: </w:t>
-      </w:r>
-      <w:r>
-        <w:rPr>
-          <w:rFonts w:cs="Times New Roman"/>
-          <w:szCs w:val="28"/>
-        </w:rPr>
-        <w:t xml:space="preserve">доклад </w:t>
-      </w:r>
-      <w:r>
-        <w:rPr>
-          <w:rFonts w:cs="Times New Roman"/>
-          <w:szCs w:val="28"/>
-        </w:rPr>
-        <w:t xml:space="preserve">/ </w:t>
-      </w:r>
-      <w:r>
-        <w:rPr>
-          <w:rFonts w:cs="Times New Roman"/>
-          <w:szCs w:val="28"/>
-        </w:rPr>
-        <w:t xml:space="preserve">ОАО </w:t>
-      </w:r>
-      <w:r>
-        <w:rPr>
-          <w:rFonts w:cs="Times New Roman"/>
-          <w:szCs w:val="28"/>
-        </w:rPr>
-        <w:t>“</w:t>
-      </w:r>
-      <w:r>
-        <w:rPr>
-          <w:rFonts w:cs="Times New Roman"/>
-          <w:szCs w:val="28"/>
-        </w:rPr>
-        <w:t>ОКБМ Африкантов</w:t>
-      </w:r>
-      <w:r>
-        <w:rPr>
-          <w:rFonts w:cs="Times New Roman"/>
-          <w:szCs w:val="28"/>
-        </w:rPr>
-        <w:t>”</w:t>
-      </w:r>
-      <w:r>
-        <w:rPr>
-          <w:rFonts w:cs="Times New Roman"/>
-          <w:szCs w:val="28"/>
-        </w:rPr>
-        <w:t xml:space="preserve"> – Режим доступа</w:t>
-      </w:r>
-      <w:r>
-        <w:rPr>
-          <w:rFonts w:cs="Times New Roman"/>
-          <w:szCs w:val="28"/>
-        </w:rPr>
-        <w:t xml:space="preserve">: http://www.gidropress.podolsk.ru/files/proceedings/kms2012/documents/kms2012-015.pdf, </w:t>
-      </w:r>
-      <w:r>
-        <w:rPr>
-          <w:rFonts w:cs="Times New Roman"/>
-          <w:szCs w:val="28"/>
-        </w:rPr>
-        <w:t>свободный (дата обращения</w:t>
-      </w:r>
-      <w:r>
-        <w:rPr>
-          <w:rFonts w:cs="Times New Roman"/>
-          <w:szCs w:val="28"/>
-        </w:rPr>
-        <w:t>: 22.02.2018).</w:t>
+          <w:sz w:val="24"/>
+          <w:szCs w:val="24"/>
+        </w:rPr>
+      </w:pPr>
+      <w:r>
+        <w:rPr>
+          <w:rFonts w:cs="Times New Roman"/>
+          <w:sz w:val="24"/>
+          <w:szCs w:val="24"/>
+        </w:rPr>
+        <w:t>Определение эффективной мощности дозы нейтронов в помещениях судовых АЭУ по результатам измерений [Электронный ресурс]: доклад / ОАО “ОКБМ Африкантов” – Режим доступа: http://www.gidropress.podolsk.ru/files/proceedings/kms2012/documents/kms2012-015.pdf, свободный (дата обращения: 22.02.2018).</w:t>
       </w:r>
     </w:p>
     <w:p>
@@ -974,28 +592,24 @@
         <w:jc w:val="both"/>
         <w:rPr>
           <w:rFonts w:cs="Times New Roman"/>
-          <w:szCs w:val="28"/>
-        </w:rPr>
-      </w:pPr>
-      <w:r>
-        <w:rPr>
-          <w:rFonts w:cs="Times New Roman"/>
-          <w:szCs w:val="28"/>
-        </w:rPr>
-        <w:t>Защита от ионизирующих излучений. М.</w:t>
-      </w:r>
-      <w:r>
-        <w:rPr>
-          <w:rFonts w:cs="Times New Roman"/>
-          <w:szCs w:val="28"/>
-        </w:rPr>
-        <w:t xml:space="preserve">: </w:t>
+          <w:sz w:val="24"/>
+          <w:szCs w:val="24"/>
+        </w:rPr>
+      </w:pPr>
+      <w:r>
+        <w:rPr>
+          <w:rFonts w:cs="Times New Roman"/>
+          <w:sz w:val="24"/>
+          <w:szCs w:val="24"/>
+        </w:rPr>
+        <w:t xml:space="preserve">Защита от ионизирующих излучений. М.: </w:t>
       </w:r>
       <w:proofErr w:type="spellStart"/>
       <w:r>
         <w:rPr>
           <w:rFonts w:cs="Times New Roman"/>
-          <w:szCs w:val="28"/>
+          <w:sz w:val="24"/>
+          <w:szCs w:val="24"/>
         </w:rPr>
         <w:t>Атомиздат</w:t>
       </w:r>
@@ -1003,29 +617,17 @@
       <w:r>
         <w:rPr>
           <w:rFonts w:cs="Times New Roman"/>
-          <w:szCs w:val="28"/>
-        </w:rPr>
-        <w:t xml:space="preserve">, 1980. </w:t>
-      </w:r>
-      <w:r>
-        <w:rPr>
-          <w:rFonts w:cs="Times New Roman"/>
-          <w:szCs w:val="28"/>
-        </w:rPr>
-        <w:t>Т.1. Гусев Н.Г.</w:t>
-      </w:r>
-      <w:r>
-        <w:rPr>
-          <w:rFonts w:cs="Times New Roman"/>
-          <w:szCs w:val="28"/>
-        </w:rPr>
-        <w:t xml:space="preserve">, </w:t>
+          <w:sz w:val="24"/>
+          <w:szCs w:val="24"/>
+        </w:rPr>
+        <w:t xml:space="preserve">, 1980. Т.1. Гусев Н.Г., </w:t>
       </w:r>
       <w:proofErr w:type="spellStart"/>
       <w:r>
         <w:rPr>
           <w:rFonts w:cs="Times New Roman"/>
-          <w:szCs w:val="28"/>
+          <w:sz w:val="24"/>
+          <w:szCs w:val="24"/>
         </w:rPr>
         <w:t>Машкович</w:t>
       </w:r>
@@ -1033,37 +635,10 @@
       <w:r>
         <w:rPr>
           <w:rFonts w:cs="Times New Roman"/>
-          <w:szCs w:val="28"/>
-        </w:rPr>
-        <w:t xml:space="preserve"> В.П.</w:t>
-      </w:r>
-      <w:r>
-        <w:rPr>
-          <w:rFonts w:cs="Times New Roman"/>
-          <w:szCs w:val="28"/>
-        </w:rPr>
-        <w:t xml:space="preserve">, </w:t>
-      </w:r>
-      <w:r>
-        <w:rPr>
-          <w:rFonts w:cs="Times New Roman"/>
-          <w:szCs w:val="28"/>
-        </w:rPr>
-        <w:t>Суворов А.П.</w:t>
-      </w:r>
-      <w:r>
-        <w:rPr>
-          <w:rFonts w:cs="Times New Roman"/>
-          <w:szCs w:val="28"/>
-        </w:rPr>
-        <w:t xml:space="preserve"> </w:t>
-      </w:r>
-      <w:r>
-        <w:rPr>
-          <w:rFonts w:cs="Times New Roman"/>
-          <w:szCs w:val="28"/>
-        </w:rPr>
-        <w:t>Физические основы защиты от излучений. (2-е издание).</w:t>
+          <w:sz w:val="24"/>
+          <w:szCs w:val="24"/>
+        </w:rPr>
+        <w:t xml:space="preserve"> В.П., Суворов А.П. Физические основы защиты от излучений. (2-е издание).</w:t>
       </w:r>
     </w:p>
     <w:p>
@@ -1077,49 +652,24 @@
         <w:jc w:val="both"/>
         <w:rPr>
           <w:rFonts w:cs="Times New Roman"/>
-          <w:szCs w:val="28"/>
-        </w:rPr>
-      </w:pPr>
-      <w:r>
-        <w:rPr>
-          <w:rFonts w:cs="Times New Roman"/>
-          <w:szCs w:val="28"/>
-        </w:rPr>
-        <w:t>Защита от ионизирующих излучений</w:t>
-      </w:r>
-      <w:r>
-        <w:rPr>
-          <w:rFonts w:cs="Times New Roman"/>
-          <w:szCs w:val="28"/>
-        </w:rPr>
-        <w:t xml:space="preserve">: </w:t>
-      </w:r>
-      <w:r>
-        <w:rPr>
-          <w:rFonts w:cs="Times New Roman"/>
-          <w:szCs w:val="28"/>
-        </w:rPr>
-        <w:t>Справочник – 4-е изд.</w:t>
-      </w:r>
-      <w:r>
-        <w:rPr>
-          <w:rFonts w:cs="Times New Roman"/>
-          <w:szCs w:val="28"/>
-        </w:rPr>
-        <w:t>,</w:t>
-      </w:r>
-      <w:r>
-        <w:rPr>
-          <w:rFonts w:cs="Times New Roman"/>
-          <w:szCs w:val="28"/>
-        </w:rPr>
-        <w:t xml:space="preserve"> </w:t>
+          <w:sz w:val="24"/>
+          <w:szCs w:val="24"/>
+        </w:rPr>
+      </w:pPr>
+      <w:r>
+        <w:rPr>
+          <w:rFonts w:cs="Times New Roman"/>
+          <w:sz w:val="24"/>
+          <w:szCs w:val="24"/>
+        </w:rPr>
+        <w:t xml:space="preserve">Защита от ионизирующих излучений: Справочник – 4-е изд., </w:t>
       </w:r>
       <w:proofErr w:type="spellStart"/>
       <w:r>
         <w:rPr>
           <w:rFonts w:cs="Times New Roman"/>
-          <w:szCs w:val="28"/>
+          <w:sz w:val="24"/>
+          <w:szCs w:val="24"/>
         </w:rPr>
         <w:t>перераб</w:t>
       </w:r>
@@ -1127,29 +677,17 @@
       <w:r>
         <w:rPr>
           <w:rFonts w:cs="Times New Roman"/>
-          <w:szCs w:val="28"/>
-        </w:rPr>
-        <w:t>. и доп. – М.</w:t>
-      </w:r>
-      <w:r>
-        <w:rPr>
-          <w:rFonts w:cs="Times New Roman"/>
-          <w:szCs w:val="28"/>
-        </w:rPr>
-        <w:t>:</w:t>
-      </w:r>
-      <w:r>
-        <w:rPr>
-          <w:rFonts w:cs="Times New Roman"/>
-          <w:szCs w:val="28"/>
-        </w:rPr>
-        <w:t xml:space="preserve"> </w:t>
+          <w:sz w:val="24"/>
+          <w:szCs w:val="24"/>
+        </w:rPr>
+        <w:t xml:space="preserve">. и доп. – М.: </w:t>
       </w:r>
       <w:proofErr w:type="spellStart"/>
       <w:r>
         <w:rPr>
           <w:rFonts w:cs="Times New Roman"/>
-          <w:szCs w:val="28"/>
+          <w:sz w:val="24"/>
+          <w:szCs w:val="24"/>
         </w:rPr>
         <w:t>Энергоатомиздат</w:t>
       </w:r>
@@ -1157,30 +695,10 @@
       <w:r>
         <w:rPr>
           <w:rFonts w:cs="Times New Roman"/>
-          <w:szCs w:val="28"/>
-        </w:rPr>
-        <w:t xml:space="preserve">, 1995. – 496 </w:t>
-      </w:r>
-      <w:r>
-        <w:rPr>
-          <w:rFonts w:cs="Times New Roman"/>
-          <w:szCs w:val="28"/>
-        </w:rPr>
-        <w:t>с.</w:t>
-      </w:r>
-      <w:r>
-        <w:rPr>
-          <w:rFonts w:cs="Times New Roman"/>
-          <w:szCs w:val="28"/>
-        </w:rPr>
-        <w:t>:</w:t>
-      </w:r>
-      <w:r>
-        <w:rPr>
-          <w:rFonts w:cs="Times New Roman"/>
-          <w:szCs w:val="28"/>
-        </w:rPr>
-        <w:t xml:space="preserve"> ил.</w:t>
+          <w:sz w:val="24"/>
+          <w:szCs w:val="24"/>
+        </w:rPr>
+        <w:t>, 1995. – 496 с.: ил.</w:t>
       </w:r>
     </w:p>
     <w:p>
@@ -1192,33 +710,16 @@
         </w:numPr>
         <w:spacing w:line="360" w:lineRule="auto"/>
         <w:jc w:val="both"/>
-        <w:rPr>
-          <w:sz w:val="28"/>
-          <w:szCs w:val="28"/>
-        </w:rPr>
-      </w:pPr>
-      <w:r>
-        <w:rPr>
-          <w:sz w:val="28"/>
-          <w:szCs w:val="28"/>
-        </w:rPr>
-        <w:lastRenderedPageBreak/>
+      </w:pPr>
+      <w:r>
         <w:t xml:space="preserve">ГОСТ 20426 - 82. Контроль неразрушающий. Методы дефектоскопии радиационные. – 24 </w:t>
       </w:r>
       <w:proofErr w:type="gramStart"/>
       <w:r>
-        <w:rPr>
-          <w:sz w:val="28"/>
-          <w:szCs w:val="28"/>
-        </w:rPr>
         <w:t>с</w:t>
       </w:r>
       <w:proofErr w:type="gramEnd"/>
       <w:r>
-        <w:rPr>
-          <w:sz w:val="28"/>
-          <w:szCs w:val="28"/>
-        </w:rPr>
         <w:t xml:space="preserve">. </w:t>
       </w:r>
     </w:p>
@@ -1231,15 +732,9 @@
         </w:numPr>
         <w:spacing w:line="360" w:lineRule="auto"/>
         <w:jc w:val="both"/>
-        <w:rPr>
-          <w:sz w:val="28"/>
-          <w:szCs w:val="28"/>
-        </w:rPr>
-      </w:pPr>
-      <w:r>
-        <w:rPr>
-          <w:sz w:val="28"/>
-          <w:szCs w:val="28"/>
+      </w:pPr>
+      <w:r>
+        <w:rPr>
           <w:lang w:eastAsia="en-US"/>
         </w:rPr>
         <w:t>Авария на АЭС "</w:t>
@@ -1247,8 +742,6 @@
       <w:proofErr w:type="spellStart"/>
       <w:r>
         <w:rPr>
-          <w:sz w:val="28"/>
-          <w:szCs w:val="28"/>
           <w:lang w:eastAsia="en-US"/>
         </w:rPr>
         <w:t>Фукусима-дайити</w:t>
@@ -1256,8 +749,6 @@
       <w:proofErr w:type="spellEnd"/>
       <w:r>
         <w:rPr>
-          <w:sz w:val="28"/>
-          <w:szCs w:val="28"/>
           <w:lang w:eastAsia="en-US"/>
         </w:rPr>
         <w:t>" [Электронный ресурс]: доклад генерального директора / МАГАТЭ 2015 г. - Режим доступа: https://www.iaea.org/About/Policy/GC/GC59/GC59Documents/Russian/gc59-14_rus.pdf  (дата обращения: 10.03.2018).</w:t>
@@ -1274,18 +765,31 @@
         <w:jc w:val="both"/>
         <w:rPr>
           <w:rFonts w:cs="Times New Roman"/>
-          <w:szCs w:val="28"/>
-        </w:rPr>
-      </w:pPr>
-      <w:r>
+          <w:sz w:val="24"/>
+          <w:szCs w:val="24"/>
+        </w:rPr>
+      </w:pPr>
+      <w:r>
+        <w:rPr>
+          <w:sz w:val="24"/>
+          <w:szCs w:val="24"/>
+        </w:rPr>
         <w:t xml:space="preserve">Безопасность при эксплуатации атомных станций: учебное пособие / С.Б. Выговский, Н.Н. Давиденко, В.И. Наумов, Н.О. Рябов, В.С. Харитонов, В.А. Чернаков; под ред. Н.Н. Давиденко. – М.: МИФИ, 2007. – 168 </w:t>
       </w:r>
       <w:proofErr w:type="gramStart"/>
       <w:r>
+        <w:rPr>
+          <w:sz w:val="24"/>
+          <w:szCs w:val="24"/>
+        </w:rPr>
         <w:t>с</w:t>
       </w:r>
       <w:proofErr w:type="gramEnd"/>
       <w:r>
+        <w:rPr>
+          <w:sz w:val="24"/>
+          <w:szCs w:val="24"/>
+        </w:rPr>
         <w:t>.</w:t>
       </w:r>
     </w:p>
@@ -1300,98 +804,288 @@
         <w:jc w:val="both"/>
         <w:rPr>
           <w:rFonts w:cs="Times New Roman"/>
-          <w:szCs w:val="28"/>
-        </w:rPr>
-      </w:pPr>
-      <w:r>
+          <w:sz w:val="24"/>
+          <w:szCs w:val="24"/>
+        </w:rPr>
+      </w:pPr>
+      <w:r>
+        <w:rPr>
+          <w:sz w:val="24"/>
+          <w:szCs w:val="24"/>
+        </w:rPr>
+        <w:lastRenderedPageBreak/>
         <w:t xml:space="preserve">Основные принципы безопасности атомных электростанций </w:t>
       </w:r>
       <w:r>
         <w:rPr>
           <w:rFonts w:cs="Times New Roman"/>
-          <w:szCs w:val="28"/>
-        </w:rPr>
-        <w:t>[</w:t>
-      </w:r>
-      <w:r>
-        <w:rPr>
-          <w:rFonts w:cs="Times New Roman"/>
-          <w:szCs w:val="28"/>
-        </w:rPr>
-        <w:t>Электронный ресурс</w:t>
-      </w:r>
-      <w:r>
-        <w:rPr>
-          <w:rFonts w:cs="Times New Roman"/>
-          <w:szCs w:val="28"/>
-        </w:rPr>
-        <w:t xml:space="preserve">]: </w:t>
-      </w:r>
-      <w:r>
-        <w:rPr>
-          <w:rFonts w:cs="Times New Roman"/>
-          <w:szCs w:val="28"/>
-        </w:rPr>
-        <w:t xml:space="preserve">доклад </w:t>
-      </w:r>
-      <w:r>
-        <w:rPr>
-          <w:rFonts w:cs="Times New Roman"/>
-          <w:szCs w:val="28"/>
-        </w:rPr>
-        <w:t>/</w:t>
-      </w:r>
-      <w:r>
-        <w:rPr>
-          <w:rFonts w:cs="Times New Roman"/>
-          <w:szCs w:val="28"/>
+          <w:sz w:val="24"/>
+          <w:szCs w:val="24"/>
+        </w:rPr>
+        <w:t xml:space="preserve">[Электронный ресурс]: доклад / </w:t>
+      </w:r>
+      <w:r>
+        <w:rPr>
+          <w:sz w:val="24"/>
+          <w:szCs w:val="24"/>
+        </w:rPr>
+        <w:t xml:space="preserve">Международная консультативная группа по ядерной безопасности - </w:t>
+      </w:r>
+      <w:r>
+        <w:rPr>
+          <w:rFonts w:cs="Times New Roman"/>
+          <w:sz w:val="24"/>
+          <w:szCs w:val="24"/>
+        </w:rPr>
+        <w:t>Режим доступа: https://www-pub.iaea.org/MTCD/Publications/PDF/Pub1082r_web.pdf, свободный (дата обращения: 07.04.2018).</w:t>
+      </w:r>
+    </w:p>
+    <w:p>
+      <w:pPr>
+        <w:pStyle w:val="a3"/>
+        <w:numPr>
+          <w:ilvl w:val="0"/>
+          <w:numId w:val="1"/>
+        </w:numPr>
+        <w:spacing w:line="360" w:lineRule="auto"/>
+        <w:jc w:val="both"/>
+        <w:rPr>
+          <w:rFonts w:cs="Times New Roman"/>
+          <w:sz w:val="24"/>
+          <w:szCs w:val="24"/>
+        </w:rPr>
+      </w:pPr>
+      <w:r>
+        <w:rPr>
+          <w:rFonts w:cs="Times New Roman"/>
+          <w:sz w:val="24"/>
+          <w:szCs w:val="24"/>
+        </w:rPr>
+        <w:t xml:space="preserve">Киселев Н.П., </w:t>
+      </w:r>
+      <w:proofErr w:type="spellStart"/>
+      <w:r>
+        <w:rPr>
+          <w:rFonts w:cs="Times New Roman"/>
+          <w:sz w:val="24"/>
+          <w:szCs w:val="24"/>
+        </w:rPr>
+        <w:t>Радовский</w:t>
+      </w:r>
+      <w:proofErr w:type="spellEnd"/>
+      <w:r>
+        <w:rPr>
+          <w:rFonts w:cs="Times New Roman"/>
+          <w:sz w:val="24"/>
+          <w:szCs w:val="24"/>
+        </w:rPr>
+        <w:t xml:space="preserve"> И.С. Термический КПД паротурбинных установок: учебное пособие. М.</w:t>
+      </w:r>
+      <w:r>
+        <w:rPr>
+          <w:rFonts w:cs="Times New Roman"/>
+          <w:sz w:val="24"/>
+          <w:szCs w:val="24"/>
+          <w:lang w:val="en-US"/>
+        </w:rPr>
+        <w:t>:</w:t>
+      </w:r>
+      <w:r>
+        <w:rPr>
+          <w:rFonts w:cs="Times New Roman"/>
+          <w:sz w:val="24"/>
+          <w:szCs w:val="24"/>
+        </w:rPr>
+        <w:t xml:space="preserve"> МИФИ</w:t>
+      </w:r>
+      <w:r>
+        <w:rPr>
+          <w:rFonts w:cs="Times New Roman"/>
+          <w:sz w:val="24"/>
+          <w:szCs w:val="24"/>
+          <w:lang w:val="en-US"/>
+        </w:rPr>
+        <w:t>, 1992 – 44.</w:t>
+      </w:r>
+    </w:p>
+    <w:p>
+      <w:pPr>
+        <w:pStyle w:val="a3"/>
+        <w:numPr>
+          <w:ilvl w:val="0"/>
+          <w:numId w:val="1"/>
+        </w:numPr>
+        <w:spacing w:line="360" w:lineRule="auto"/>
+        <w:jc w:val="both"/>
+        <w:rPr>
+          <w:rFonts w:cs="Times New Roman"/>
+          <w:sz w:val="24"/>
+          <w:szCs w:val="24"/>
+        </w:rPr>
+      </w:pPr>
+      <w:r>
+        <w:rPr>
+          <w:rFonts w:cs="Times New Roman"/>
+          <w:sz w:val="24"/>
+          <w:szCs w:val="24"/>
+        </w:rPr>
+        <w:t xml:space="preserve">Справочник по </w:t>
+      </w:r>
+      <w:proofErr w:type="spellStart"/>
+      <w:r>
+        <w:rPr>
+          <w:rFonts w:cs="Times New Roman"/>
+          <w:sz w:val="24"/>
+          <w:szCs w:val="24"/>
+        </w:rPr>
+        <w:t>теплогидравлическим</w:t>
+      </w:r>
+      <w:proofErr w:type="spellEnd"/>
+      <w:r>
+        <w:rPr>
+          <w:rFonts w:cs="Times New Roman"/>
+          <w:sz w:val="24"/>
+          <w:szCs w:val="24"/>
+        </w:rPr>
+        <w:t xml:space="preserve"> расчетам в ядерной энергетике. Том 1. Теплогидравлические процессы в ЯЭУ</w:t>
+      </w:r>
+      <w:r>
+        <w:rPr>
+          <w:rFonts w:cs="Times New Roman"/>
+          <w:sz w:val="24"/>
+          <w:szCs w:val="24"/>
+        </w:rPr>
+        <w:t xml:space="preserve">; </w:t>
+      </w:r>
+      <w:r>
+        <w:rPr>
+          <w:rFonts w:cs="Times New Roman"/>
+          <w:sz w:val="24"/>
+          <w:szCs w:val="24"/>
+        </w:rPr>
+        <w:t xml:space="preserve">Под общей ред. П.Л. Кириллова </w:t>
+      </w:r>
+      <w:r>
+        <w:rPr>
+          <w:rFonts w:cs="Times New Roman"/>
+          <w:sz w:val="24"/>
+          <w:szCs w:val="24"/>
+        </w:rPr>
+        <w:t xml:space="preserve">/ </w:t>
+      </w:r>
+      <w:r>
+        <w:rPr>
+          <w:rFonts w:cs="Times New Roman"/>
+          <w:sz w:val="24"/>
+          <w:szCs w:val="24"/>
+        </w:rPr>
+        <w:t>П.Л. Кириллов</w:t>
+      </w:r>
+      <w:r>
+        <w:rPr>
+          <w:rFonts w:cs="Times New Roman"/>
+          <w:sz w:val="24"/>
+          <w:szCs w:val="24"/>
+        </w:rPr>
+        <w:t xml:space="preserve">, </w:t>
+      </w:r>
+      <w:r>
+        <w:rPr>
+          <w:rFonts w:cs="Times New Roman"/>
+          <w:sz w:val="24"/>
+          <w:szCs w:val="24"/>
+        </w:rPr>
+        <w:t>В.П. Бобков</w:t>
+      </w:r>
+      <w:r>
+        <w:rPr>
+          <w:rFonts w:cs="Times New Roman"/>
+          <w:sz w:val="24"/>
+          <w:szCs w:val="24"/>
+        </w:rPr>
+        <w:t xml:space="preserve">, </w:t>
+      </w:r>
+      <w:r>
+        <w:rPr>
+          <w:rFonts w:cs="Times New Roman"/>
+          <w:sz w:val="24"/>
+          <w:szCs w:val="24"/>
+        </w:rPr>
+        <w:t>А.В. Жуков</w:t>
+      </w:r>
+      <w:r>
+        <w:rPr>
+          <w:rFonts w:cs="Times New Roman"/>
+          <w:sz w:val="24"/>
+          <w:szCs w:val="24"/>
+        </w:rPr>
+        <w:t xml:space="preserve">, </w:t>
+      </w:r>
+      <w:r>
+        <w:rPr>
+          <w:rFonts w:cs="Times New Roman"/>
+          <w:sz w:val="24"/>
+          <w:szCs w:val="24"/>
+        </w:rPr>
+        <w:t>Ю.С.Юрьев</w:t>
+      </w:r>
+      <w:r>
+        <w:rPr>
+          <w:rFonts w:cs="Times New Roman"/>
+          <w:sz w:val="24"/>
+          <w:szCs w:val="24"/>
         </w:rPr>
         <w:t xml:space="preserve"> </w:t>
       </w:r>
       <w:r>
-        <w:t xml:space="preserve">Международная консультативная группа по ядерной безопасности - </w:t>
-      </w:r>
-      <w:r>
-        <w:rPr>
-          <w:rFonts w:cs="Times New Roman"/>
-          <w:szCs w:val="28"/>
-        </w:rPr>
-        <w:t>Режим доступа</w:t>
-      </w:r>
-      <w:r>
-        <w:rPr>
-          <w:rFonts w:cs="Times New Roman"/>
-          <w:szCs w:val="28"/>
+        <w:rPr>
+          <w:rFonts w:cs="Times New Roman"/>
+          <w:sz w:val="24"/>
+          <w:szCs w:val="24"/>
+        </w:rPr>
+        <w:t>–</w:t>
+      </w:r>
+      <w:r>
+        <w:rPr>
+          <w:rFonts w:cs="Times New Roman"/>
+          <w:sz w:val="24"/>
+          <w:szCs w:val="24"/>
+        </w:rPr>
+        <w:t xml:space="preserve"> </w:t>
+      </w:r>
+      <w:r>
+        <w:rPr>
+          <w:rFonts w:cs="Times New Roman"/>
+          <w:sz w:val="24"/>
+          <w:szCs w:val="24"/>
+        </w:rPr>
+        <w:t>М.</w:t>
+      </w:r>
+      <w:r>
+        <w:rPr>
+          <w:rFonts w:cs="Times New Roman"/>
+          <w:sz w:val="24"/>
+          <w:szCs w:val="24"/>
         </w:rPr>
         <w:t xml:space="preserve">: </w:t>
       </w:r>
-      <w:r>
-        <w:rPr>
-          <w:rFonts w:cs="Times New Roman"/>
-          <w:szCs w:val="28"/>
-        </w:rPr>
-        <w:t>https://www-pub.iaea.org/MTCD/Publications/PDF/Pub1082r_web.pdf</w:t>
-      </w:r>
-      <w:r>
-        <w:rPr>
-          <w:rFonts w:cs="Times New Roman"/>
-          <w:szCs w:val="28"/>
-        </w:rPr>
-        <w:t xml:space="preserve">, </w:t>
-      </w:r>
-      <w:r>
-        <w:rPr>
-          <w:rFonts w:cs="Times New Roman"/>
-          <w:szCs w:val="28"/>
-        </w:rPr>
-        <w:t>свободный (дата обращения: 07.04</w:t>
-      </w:r>
-      <w:r>
-        <w:rPr>
-          <w:rFonts w:cs="Times New Roman"/>
-          <w:szCs w:val="28"/>
-        </w:rPr>
-        <w:t>.2018).</w:t>
+      <w:proofErr w:type="spellStart"/>
+      <w:r>
+        <w:rPr>
+          <w:rFonts w:cs="Times New Roman"/>
+          <w:sz w:val="24"/>
+          <w:szCs w:val="24"/>
+        </w:rPr>
+        <w:t>ИздАт</w:t>
+      </w:r>
+      <w:proofErr w:type="spellEnd"/>
+      <w:r>
+        <w:rPr>
+          <w:rFonts w:cs="Times New Roman"/>
+          <w:sz w:val="24"/>
+          <w:szCs w:val="24"/>
+        </w:rPr>
+        <w:t>, 2010.</w:t>
       </w:r>
     </w:p>
     <w:p>
@@ -1400,10 +1094,6 @@
         <w:spacing w:line="360" w:lineRule="auto"/>
         <w:ind w:left="720"/>
         <w:jc w:val="both"/>
-        <w:rPr>
-          <w:sz w:val="28"/>
-          <w:szCs w:val="28"/>
-        </w:rPr>
       </w:pPr>
     </w:p>
     <w:p>
@@ -1770,6 +1460,7 @@
   <w:style w:type="paragraph" w:default="1" w:styleId="a">
     <w:name w:val="Normal"/>
     <w:qFormat/>
+    <w:rsid w:val="00D6569D"/>
   </w:style>
   <w:style w:type="paragraph" w:styleId="1">
     <w:name w:val="heading 1"/>

</xml_diff>

<commit_message>
neutron calculation has been fixed
</commit_message>
<xml_diff>
--- a/docs/literature.docx
+++ b/docs/literature.docx
@@ -50,7 +50,23 @@
           <w:sz w:val="24"/>
           <w:szCs w:val="24"/>
         </w:rPr>
-        <w:t xml:space="preserve"> / П</w:t>
+        <w:t xml:space="preserve"> </w:t>
+      </w:r>
+      <w:r>
+        <w:rPr>
+          <w:rFonts w:cs="Times New Roman"/>
+          <w:sz w:val="24"/>
+          <w:szCs w:val="24"/>
+        </w:rPr>
+        <w:t xml:space="preserve"> </w:t>
+      </w:r>
+      <w:r>
+        <w:rPr>
+          <w:rFonts w:cs="Times New Roman"/>
+          <w:sz w:val="24"/>
+          <w:szCs w:val="24"/>
+        </w:rPr>
+        <w:t>/ П</w:t>
       </w:r>
       <w:proofErr w:type="gramEnd"/>
       <w:r>
@@ -829,15 +845,54 @@
           <w:sz w:val="24"/>
           <w:szCs w:val="24"/>
         </w:rPr>
-        <w:t xml:space="preserve">Международная консультативная группа по ядерной безопасности - </w:t>
-      </w:r>
-      <w:r>
-        <w:rPr>
-          <w:rFonts w:cs="Times New Roman"/>
-          <w:sz w:val="24"/>
-          <w:szCs w:val="24"/>
-        </w:rPr>
-        <w:t>Режим доступа: https://www-pub.iaea.org/MTCD/Publications/PDF/Pub1082r_web.pdf, свободный (дата обращения: 07.04.2018).</w:t>
+        <w:t>Международная консультативная г</w:t>
+      </w:r>
+      <w:r>
+        <w:rPr>
+          <w:sz w:val="24"/>
+          <w:szCs w:val="24"/>
+        </w:rPr>
+        <w:t>руппа по ядерной безопасности -</w:t>
+      </w:r>
+      <w:r>
+        <w:rPr>
+          <w:sz w:val="24"/>
+          <w:szCs w:val="24"/>
+          <w:lang w:val="en-US"/>
+        </w:rPr>
+        <w:t> </w:t>
+      </w:r>
+      <w:r>
+        <w:rPr>
+          <w:rFonts w:cs="Times New Roman"/>
+          <w:sz w:val="24"/>
+          <w:szCs w:val="24"/>
+        </w:rPr>
+        <w:t xml:space="preserve">Режим </w:t>
+      </w:r>
+      <w:r>
+        <w:rPr>
+          <w:rFonts w:cs="Times New Roman"/>
+          <w:sz w:val="24"/>
+          <w:szCs w:val="24"/>
+        </w:rPr>
+        <w:t>доступа:</w:t>
+      </w:r>
+      <w:r>
+        <w:rPr>
+          <w:rFonts w:cs="Times New Roman"/>
+          <w:sz w:val="24"/>
+          <w:szCs w:val="24"/>
+        </w:rPr>
+        <w:t xml:space="preserve"> </w:t>
+      </w:r>
+      <w:r>
+        <w:rPr>
+          <w:rFonts w:cs="Times New Roman"/>
+          <w:sz w:val="24"/>
+          <w:szCs w:val="24"/>
+        </w:rPr>
+        <w:t>www-pub.iaea.org/MTCD/Publications/PDF/Pub1082r_web.pdf, свободный (дата обращения: 07.04.2018).</w:t>
       </w:r>
     </w:p>
     <w:p>
@@ -1090,18 +1145,1058 @@
     </w:p>
     <w:p>
       <w:pPr>
-        <w:pStyle w:val="Default"/>
+        <w:pStyle w:val="a3"/>
+        <w:numPr>
+          <w:ilvl w:val="0"/>
+          <w:numId w:val="1"/>
+        </w:numPr>
         <w:spacing w:line="360" w:lineRule="auto"/>
-        <w:ind w:left="720"/>
         <w:jc w:val="both"/>
-      </w:pPr>
+        <w:rPr>
+          <w:rFonts w:cs="Times New Roman"/>
+          <w:sz w:val="24"/>
+          <w:szCs w:val="24"/>
+        </w:rPr>
+      </w:pPr>
+      <w:proofErr w:type="spellStart"/>
+      <w:r>
+        <w:rPr>
+          <w:rFonts w:cs="Times New Roman"/>
+          <w:sz w:val="24"/>
+          <w:szCs w:val="24"/>
+        </w:rPr>
+        <w:t>В.Ф.Шикалов</w:t>
+      </w:r>
+      <w:proofErr w:type="spellEnd"/>
+      <w:r>
+        <w:rPr>
+          <w:rFonts w:cs="Times New Roman"/>
+          <w:sz w:val="24"/>
+          <w:szCs w:val="24"/>
+        </w:rPr>
+        <w:t xml:space="preserve"> О</w:t>
+      </w:r>
+      <w:r>
+        <w:rPr>
+          <w:rFonts w:cs="Times New Roman"/>
+          <w:sz w:val="24"/>
+          <w:szCs w:val="24"/>
+        </w:rPr>
+        <w:t xml:space="preserve"> </w:t>
+      </w:r>
+      <w:r>
+        <w:rPr>
+          <w:rFonts w:cs="Times New Roman"/>
+          <w:sz w:val="24"/>
+          <w:szCs w:val="24"/>
+        </w:rPr>
+        <w:t>возможностях контроля</w:t>
+      </w:r>
+      <w:r>
+        <w:rPr>
+          <w:rFonts w:cs="Times New Roman"/>
+          <w:sz w:val="24"/>
+          <w:szCs w:val="24"/>
+        </w:rPr>
+        <w:t xml:space="preserve"> </w:t>
+      </w:r>
+      <w:r>
+        <w:rPr>
+          <w:rFonts w:cs="Times New Roman"/>
+          <w:sz w:val="24"/>
+          <w:szCs w:val="24"/>
+        </w:rPr>
+        <w:t xml:space="preserve">остаточного </w:t>
+      </w:r>
+      <w:proofErr w:type="spellStart"/>
+      <w:r>
+        <w:rPr>
+          <w:rFonts w:cs="Times New Roman"/>
+          <w:sz w:val="24"/>
+          <w:szCs w:val="24"/>
+        </w:rPr>
+        <w:t>энерговыделения</w:t>
+      </w:r>
+      <w:proofErr w:type="spellEnd"/>
+      <w:r>
+        <w:rPr>
+          <w:rFonts w:cs="Times New Roman"/>
+          <w:sz w:val="24"/>
+          <w:szCs w:val="24"/>
+        </w:rPr>
+        <w:t xml:space="preserve"> при </w:t>
+      </w:r>
+      <w:proofErr w:type="spellStart"/>
+      <w:r>
+        <w:rPr>
+          <w:rFonts w:cs="Times New Roman"/>
+          <w:sz w:val="24"/>
+          <w:szCs w:val="24"/>
+        </w:rPr>
+        <w:t>запроектных</w:t>
+      </w:r>
+      <w:proofErr w:type="spellEnd"/>
+      <w:r>
+        <w:rPr>
+          <w:rFonts w:cs="Times New Roman"/>
+          <w:sz w:val="24"/>
+          <w:szCs w:val="24"/>
+        </w:rPr>
+        <w:t xml:space="preserve"> </w:t>
+      </w:r>
+      <w:r>
+        <w:rPr>
+          <w:rFonts w:cs="Times New Roman"/>
+          <w:sz w:val="24"/>
+          <w:szCs w:val="24"/>
+        </w:rPr>
+        <w:t xml:space="preserve">авариях </w:t>
+      </w:r>
+      <w:r>
+        <w:rPr>
+          <w:rFonts w:cs="Times New Roman"/>
+          <w:sz w:val="24"/>
+          <w:szCs w:val="24"/>
+        </w:rPr>
+        <w:t>[</w:t>
+      </w:r>
+      <w:r>
+        <w:rPr>
+          <w:rFonts w:cs="Times New Roman"/>
+          <w:sz w:val="24"/>
+          <w:szCs w:val="24"/>
+        </w:rPr>
+        <w:t>Текст</w:t>
+      </w:r>
+      <w:r>
+        <w:rPr>
+          <w:rFonts w:cs="Times New Roman"/>
+          <w:sz w:val="24"/>
+          <w:szCs w:val="24"/>
+        </w:rPr>
+        <w:t>]: доклад</w:t>
+      </w:r>
+      <w:r>
+        <w:rPr>
+          <w:rFonts w:cs="Times New Roman"/>
+          <w:sz w:val="24"/>
+          <w:szCs w:val="24"/>
+        </w:rPr>
+        <w:t xml:space="preserve"> </w:t>
+      </w:r>
+      <w:r>
+        <w:rPr>
+          <w:rFonts w:cs="Times New Roman"/>
+          <w:sz w:val="24"/>
+          <w:szCs w:val="24"/>
+        </w:rPr>
+        <w:t xml:space="preserve">/ </w:t>
+      </w:r>
+      <w:r>
+        <w:rPr>
+          <w:rFonts w:cs="Times New Roman"/>
+          <w:sz w:val="24"/>
+          <w:szCs w:val="24"/>
+        </w:rPr>
+        <w:t>НИЦ «Курчатовский институт»</w:t>
+      </w:r>
+      <w:r>
+        <w:rPr>
+          <w:rFonts w:cs="Times New Roman"/>
+          <w:sz w:val="24"/>
+          <w:szCs w:val="24"/>
+        </w:rPr>
+        <w:t xml:space="preserve">, </w:t>
+      </w:r>
+      <w:r>
+        <w:rPr>
+          <w:rFonts w:cs="Times New Roman"/>
+          <w:sz w:val="24"/>
+          <w:szCs w:val="24"/>
+        </w:rPr>
+        <w:t>201</w:t>
+      </w:r>
+      <w:r>
+        <w:rPr>
+          <w:rFonts w:cs="Times New Roman"/>
+          <w:sz w:val="24"/>
+          <w:szCs w:val="24"/>
+        </w:rPr>
+        <w:t>5</w:t>
+      </w:r>
+      <w:r>
+        <w:rPr>
+          <w:rFonts w:cs="Times New Roman"/>
+          <w:sz w:val="24"/>
+          <w:szCs w:val="24"/>
+        </w:rPr>
+        <w:t>.</w:t>
+      </w:r>
     </w:p>
     <w:p>
       <w:pPr>
-        <w:rPr>
-          <w:rFonts w:ascii="Times New Roman" w:hAnsi="Times New Roman" w:cs="Times New Roman"/>
-          <w:sz w:val="28"/>
-          <w:szCs w:val="28"/>
+        <w:pStyle w:val="a3"/>
+        <w:numPr>
+          <w:ilvl w:val="0"/>
+          <w:numId w:val="1"/>
+        </w:numPr>
+        <w:spacing w:line="360" w:lineRule="auto"/>
+        <w:jc w:val="both"/>
+        <w:rPr>
+          <w:rFonts w:cs="Times New Roman"/>
+          <w:sz w:val="24"/>
+          <w:szCs w:val="24"/>
+        </w:rPr>
+      </w:pPr>
+      <w:r>
+        <w:rPr>
+          <w:rFonts w:cs="Times New Roman"/>
+          <w:sz w:val="24"/>
+          <w:szCs w:val="24"/>
+        </w:rPr>
+        <w:t xml:space="preserve">Деев В.И. </w:t>
+      </w:r>
+      <w:r>
+        <w:rPr>
+          <w:sz w:val="24"/>
+          <w:szCs w:val="24"/>
+        </w:rPr>
+        <w:t>А</w:t>
+      </w:r>
+      <w:r>
+        <w:rPr>
+          <w:sz w:val="24"/>
+          <w:szCs w:val="24"/>
+        </w:rPr>
+        <w:t>налитические методы решения задач нестационарной т</w:t>
+      </w:r>
+      <w:r>
+        <w:rPr>
+          <w:sz w:val="24"/>
+          <w:szCs w:val="24"/>
+        </w:rPr>
+        <w:t>еплопроводности в элементах ЯЭУ</w:t>
+      </w:r>
+      <w:r>
+        <w:rPr>
+          <w:sz w:val="24"/>
+          <w:szCs w:val="24"/>
+        </w:rPr>
+        <w:t xml:space="preserve">: </w:t>
+      </w:r>
+      <w:r>
+        <w:rPr>
+          <w:sz w:val="24"/>
+          <w:szCs w:val="24"/>
+        </w:rPr>
+        <w:t>Учебное пособие</w:t>
+      </w:r>
+      <w:r>
+        <w:rPr>
+          <w:sz w:val="24"/>
+          <w:szCs w:val="24"/>
+        </w:rPr>
+        <w:t>.</w:t>
+      </w:r>
+      <w:r>
+        <w:rPr>
+          <w:sz w:val="24"/>
+          <w:szCs w:val="24"/>
+        </w:rPr>
+        <w:t xml:space="preserve"> </w:t>
+      </w:r>
+      <w:r>
+        <w:rPr>
+          <w:rFonts w:cs="Times New Roman"/>
+          <w:sz w:val="24"/>
+          <w:szCs w:val="24"/>
+        </w:rPr>
+        <w:t xml:space="preserve"> М.: НИЯУ МИФИ, 20</w:t>
+      </w:r>
+      <w:r>
+        <w:rPr>
+          <w:rFonts w:cs="Times New Roman"/>
+          <w:sz w:val="24"/>
+          <w:szCs w:val="24"/>
+          <w:lang w:val="en-US"/>
+        </w:rPr>
+        <w:t>04</w:t>
+      </w:r>
+      <w:r>
+        <w:rPr>
+          <w:rFonts w:cs="Times New Roman"/>
+          <w:sz w:val="24"/>
+          <w:szCs w:val="24"/>
+        </w:rPr>
+        <w:t>.</w:t>
+      </w:r>
+    </w:p>
+    <w:p>
+      <w:pPr>
+        <w:pStyle w:val="a3"/>
+        <w:numPr>
+          <w:ilvl w:val="0"/>
+          <w:numId w:val="1"/>
+        </w:numPr>
+        <w:spacing w:line="360" w:lineRule="auto"/>
+        <w:jc w:val="both"/>
+        <w:rPr>
+          <w:rFonts w:cs="Times New Roman"/>
+          <w:sz w:val="24"/>
+          <w:szCs w:val="24"/>
+        </w:rPr>
+      </w:pPr>
+      <w:r>
+        <w:rPr>
+          <w:rFonts w:cs="Times New Roman"/>
+          <w:iCs/>
+          <w:sz w:val="24"/>
+          <w:szCs w:val="24"/>
+        </w:rPr>
+        <w:t xml:space="preserve">Наумов В.И. </w:t>
+      </w:r>
+      <w:r>
+        <w:rPr>
+          <w:rFonts w:cs="Times New Roman"/>
+          <w:bCs/>
+          <w:sz w:val="24"/>
+          <w:szCs w:val="24"/>
+        </w:rPr>
+        <w:t>Физические основы безопасности ядерных реакторов:</w:t>
+      </w:r>
+      <w:r>
+        <w:rPr>
+          <w:rFonts w:cs="Times New Roman"/>
+          <w:sz w:val="24"/>
+          <w:szCs w:val="24"/>
+        </w:rPr>
+        <w:t xml:space="preserve"> Учебное пособие. 2-е изд., </w:t>
+      </w:r>
+      <w:proofErr w:type="spellStart"/>
+      <w:r>
+        <w:rPr>
+          <w:rFonts w:cs="Times New Roman"/>
+          <w:sz w:val="24"/>
+          <w:szCs w:val="24"/>
+        </w:rPr>
+        <w:t>испр</w:t>
+      </w:r>
+      <w:proofErr w:type="spellEnd"/>
+      <w:r>
+        <w:rPr>
+          <w:rFonts w:cs="Times New Roman"/>
+          <w:sz w:val="24"/>
+          <w:szCs w:val="24"/>
+        </w:rPr>
+        <w:t xml:space="preserve">. и доп. М.: НИЯУ МИФИ. 2013. 148 </w:t>
+      </w:r>
+      <w:proofErr w:type="spellStart"/>
+      <w:r>
+        <w:rPr>
+          <w:rFonts w:cs="Times New Roman"/>
+          <w:sz w:val="24"/>
+          <w:szCs w:val="24"/>
+        </w:rPr>
+        <w:t>c</w:t>
+      </w:r>
+      <w:proofErr w:type="spellEnd"/>
+      <w:r>
+        <w:rPr>
+          <w:rFonts w:cs="Times New Roman"/>
+          <w:sz w:val="24"/>
+          <w:szCs w:val="24"/>
+          <w:lang w:val="en-US"/>
+        </w:rPr>
+        <w:t>.</w:t>
+      </w:r>
+    </w:p>
+    <w:p>
+      <w:pPr>
+        <w:pStyle w:val="a3"/>
+        <w:numPr>
+          <w:ilvl w:val="0"/>
+          <w:numId w:val="1"/>
+        </w:numPr>
+        <w:spacing w:line="360" w:lineRule="auto"/>
+        <w:jc w:val="both"/>
+        <w:rPr>
+          <w:rFonts w:cs="Times New Roman"/>
+          <w:sz w:val="24"/>
+          <w:szCs w:val="24"/>
+        </w:rPr>
+      </w:pPr>
+      <w:r>
+        <w:rPr>
+          <w:rFonts w:cs="Times New Roman"/>
+          <w:sz w:val="24"/>
+          <w:szCs w:val="24"/>
+          <w:lang w:val="en-US"/>
+        </w:rPr>
+        <w:t>Models</w:t>
+      </w:r>
+      <w:r>
+        <w:rPr>
+          <w:rFonts w:cs="Times New Roman"/>
+          <w:sz w:val="24"/>
+          <w:szCs w:val="24"/>
+        </w:rPr>
+        <w:t xml:space="preserve"> </w:t>
+      </w:r>
+      <w:r>
+        <w:rPr>
+          <w:rFonts w:cs="Times New Roman"/>
+          <w:sz w:val="24"/>
+          <w:szCs w:val="24"/>
+          <w:lang w:val="en-US"/>
+        </w:rPr>
+        <w:t>for</w:t>
+      </w:r>
+      <w:r>
+        <w:rPr>
+          <w:rFonts w:cs="Times New Roman"/>
+          <w:sz w:val="24"/>
+          <w:szCs w:val="24"/>
+        </w:rPr>
+        <w:t xml:space="preserve"> </w:t>
+      </w:r>
+      <w:r>
+        <w:rPr>
+          <w:rFonts w:cs="Times New Roman"/>
+          <w:sz w:val="24"/>
+          <w:szCs w:val="24"/>
+          <w:lang w:val="en-US"/>
+        </w:rPr>
+        <w:t>MOX</w:t>
+      </w:r>
+      <w:r>
+        <w:rPr>
+          <w:rFonts w:cs="Times New Roman"/>
+          <w:sz w:val="24"/>
+          <w:szCs w:val="24"/>
+        </w:rPr>
+        <w:t xml:space="preserve"> </w:t>
+      </w:r>
+      <w:r>
+        <w:rPr>
+          <w:rFonts w:cs="Times New Roman"/>
+          <w:sz w:val="24"/>
+          <w:szCs w:val="24"/>
+          <w:lang w:val="en-US"/>
+        </w:rPr>
+        <w:t>fuel</w:t>
+      </w:r>
+      <w:r>
+        <w:rPr>
+          <w:rFonts w:cs="Times New Roman"/>
+          <w:sz w:val="24"/>
+          <w:szCs w:val="24"/>
+        </w:rPr>
+        <w:t xml:space="preserve"> </w:t>
+      </w:r>
+      <w:r>
+        <w:rPr>
+          <w:rFonts w:cs="Times New Roman"/>
+          <w:sz w:val="24"/>
+          <w:szCs w:val="24"/>
+          <w:lang w:val="en-US"/>
+        </w:rPr>
+        <w:t>behavior</w:t>
+      </w:r>
+      <w:r>
+        <w:rPr>
+          <w:rFonts w:cs="Times New Roman"/>
+          <w:sz w:val="24"/>
+          <w:szCs w:val="24"/>
+        </w:rPr>
+        <w:t xml:space="preserve">: </w:t>
+      </w:r>
+      <w:r>
+        <w:rPr>
+          <w:rFonts w:cs="Times New Roman"/>
+          <w:sz w:val="24"/>
+          <w:szCs w:val="24"/>
+          <w:lang w:val="en-US"/>
+        </w:rPr>
+        <w:t>a</w:t>
+      </w:r>
+      <w:r>
+        <w:rPr>
+          <w:rFonts w:cs="Times New Roman"/>
+          <w:sz w:val="24"/>
+          <w:szCs w:val="24"/>
+        </w:rPr>
+        <w:t xml:space="preserve"> </w:t>
+      </w:r>
+      <w:r>
+        <w:rPr>
+          <w:rFonts w:cs="Times New Roman"/>
+          <w:sz w:val="24"/>
+          <w:szCs w:val="24"/>
+          <w:lang w:val="en-US"/>
+        </w:rPr>
+        <w:t>selective</w:t>
+      </w:r>
+      <w:r>
+        <w:rPr>
+          <w:rFonts w:cs="Times New Roman"/>
+          <w:sz w:val="24"/>
+          <w:szCs w:val="24"/>
+        </w:rPr>
+        <w:t xml:space="preserve"> </w:t>
+      </w:r>
+      <w:r>
+        <w:rPr>
+          <w:rFonts w:cs="Times New Roman"/>
+          <w:sz w:val="24"/>
+          <w:szCs w:val="24"/>
+          <w:lang w:val="en-US"/>
+        </w:rPr>
+        <w:t>review</w:t>
+      </w:r>
+      <w:r>
+        <w:rPr>
+          <w:rFonts w:cs="Times New Roman"/>
+          <w:sz w:val="24"/>
+          <w:szCs w:val="24"/>
+        </w:rPr>
+        <w:t xml:space="preserve"> [</w:t>
+      </w:r>
+      <w:r>
+        <w:rPr>
+          <w:rFonts w:cs="Times New Roman"/>
+          <w:sz w:val="24"/>
+          <w:szCs w:val="24"/>
+        </w:rPr>
+        <w:t>Электронный</w:t>
+      </w:r>
+      <w:r>
+        <w:rPr>
+          <w:rFonts w:cs="Times New Roman"/>
+          <w:sz w:val="24"/>
+          <w:szCs w:val="24"/>
+        </w:rPr>
+        <w:t xml:space="preserve"> </w:t>
+      </w:r>
+      <w:r>
+        <w:rPr>
+          <w:rFonts w:cs="Times New Roman"/>
+          <w:sz w:val="24"/>
+          <w:szCs w:val="24"/>
+        </w:rPr>
+        <w:t>ресурс</w:t>
+      </w:r>
+      <w:r>
+        <w:rPr>
+          <w:rFonts w:cs="Times New Roman"/>
+          <w:sz w:val="24"/>
+          <w:szCs w:val="24"/>
+        </w:rPr>
+        <w:t xml:space="preserve">]: </w:t>
+      </w:r>
+      <w:r>
+        <w:rPr>
+          <w:rFonts w:cs="Times New Roman"/>
+          <w:sz w:val="24"/>
+          <w:szCs w:val="24"/>
+        </w:rPr>
+        <w:t>доклад</w:t>
+      </w:r>
+      <w:r>
+        <w:rPr>
+          <w:rFonts w:cs="Times New Roman"/>
+          <w:sz w:val="24"/>
+          <w:szCs w:val="24"/>
+        </w:rPr>
+        <w:t xml:space="preserve"> / </w:t>
+      </w:r>
+      <w:r>
+        <w:rPr>
+          <w:rFonts w:cs="Times New Roman"/>
+          <w:sz w:val="24"/>
+          <w:szCs w:val="24"/>
+          <w:lang w:val="en-US"/>
+        </w:rPr>
+        <w:t>Ali</w:t>
+      </w:r>
+      <w:r>
+        <w:rPr>
+          <w:rFonts w:cs="Times New Roman"/>
+          <w:sz w:val="24"/>
+          <w:szCs w:val="24"/>
+        </w:rPr>
+        <w:t xml:space="preserve"> </w:t>
+      </w:r>
+      <w:r>
+        <w:rPr>
+          <w:rFonts w:cs="Times New Roman"/>
+          <w:sz w:val="24"/>
+          <w:szCs w:val="24"/>
+          <w:lang w:val="en-US"/>
+        </w:rPr>
+        <w:t>R</w:t>
+      </w:r>
+      <w:r>
+        <w:rPr>
+          <w:rFonts w:cs="Times New Roman"/>
+          <w:sz w:val="24"/>
+          <w:szCs w:val="24"/>
+        </w:rPr>
+        <w:t xml:space="preserve">. </w:t>
+      </w:r>
+      <w:proofErr w:type="spellStart"/>
+      <w:r>
+        <w:rPr>
+          <w:rFonts w:cs="Times New Roman"/>
+          <w:sz w:val="24"/>
+          <w:szCs w:val="24"/>
+          <w:lang w:val="en-US"/>
+        </w:rPr>
+        <w:t>Massih</w:t>
+      </w:r>
+      <w:proofErr w:type="spellEnd"/>
+      <w:r>
+        <w:rPr>
+          <w:rFonts w:cs="Times New Roman"/>
+          <w:sz w:val="24"/>
+          <w:szCs w:val="24"/>
+        </w:rPr>
+        <w:t xml:space="preserve"> – </w:t>
+      </w:r>
+      <w:r>
+        <w:rPr>
+          <w:rFonts w:cs="Times New Roman"/>
+          <w:sz w:val="24"/>
+          <w:szCs w:val="24"/>
+        </w:rPr>
+        <w:t>Режим</w:t>
+      </w:r>
+      <w:r>
+        <w:rPr>
+          <w:rFonts w:cs="Times New Roman"/>
+          <w:sz w:val="24"/>
+          <w:szCs w:val="24"/>
+        </w:rPr>
+        <w:t xml:space="preserve"> </w:t>
+      </w:r>
+      <w:r>
+        <w:rPr>
+          <w:rFonts w:cs="Times New Roman"/>
+          <w:sz w:val="24"/>
+          <w:szCs w:val="24"/>
+        </w:rPr>
+        <w:t>доступа</w:t>
+      </w:r>
+      <w:r>
+        <w:rPr>
+          <w:rFonts w:cs="Times New Roman"/>
+          <w:sz w:val="24"/>
+          <w:szCs w:val="24"/>
+        </w:rPr>
+        <w:t xml:space="preserve">: </w:t>
+      </w:r>
+      <w:r>
+        <w:rPr>
+          <w:rFonts w:cs="Times New Roman"/>
+          <w:sz w:val="24"/>
+          <w:szCs w:val="24"/>
+          <w:lang w:val="en-US"/>
+        </w:rPr>
+        <w:t>http</w:t>
+      </w:r>
+      <w:r>
+        <w:rPr>
+          <w:rFonts w:cs="Times New Roman"/>
+          <w:sz w:val="24"/>
+          <w:szCs w:val="24"/>
+        </w:rPr>
+        <w:t>://</w:t>
+      </w:r>
+      <w:r>
+        <w:rPr>
+          <w:rFonts w:cs="Times New Roman"/>
+          <w:sz w:val="24"/>
+          <w:szCs w:val="24"/>
+          <w:lang w:val="en-US"/>
+        </w:rPr>
+        <w:t>www</w:t>
+      </w:r>
+      <w:r>
+        <w:rPr>
+          <w:rFonts w:cs="Times New Roman"/>
+          <w:sz w:val="24"/>
+          <w:szCs w:val="24"/>
+        </w:rPr>
+        <w:t>.</w:t>
+      </w:r>
+      <w:proofErr w:type="spellStart"/>
+      <w:r>
+        <w:rPr>
+          <w:rFonts w:cs="Times New Roman"/>
+          <w:sz w:val="24"/>
+          <w:szCs w:val="24"/>
+          <w:lang w:val="en-US"/>
+        </w:rPr>
+        <w:t>iaea</w:t>
+      </w:r>
+      <w:proofErr w:type="spellEnd"/>
+      <w:r>
+        <w:rPr>
+          <w:rFonts w:cs="Times New Roman"/>
+          <w:sz w:val="24"/>
+          <w:szCs w:val="24"/>
+        </w:rPr>
+        <w:t>.</w:t>
+      </w:r>
+      <w:r>
+        <w:rPr>
+          <w:rFonts w:cs="Times New Roman"/>
+          <w:sz w:val="24"/>
+          <w:szCs w:val="24"/>
+          <w:lang w:val="en-US"/>
+        </w:rPr>
+        <w:t>org</w:t>
+      </w:r>
+      <w:r>
+        <w:rPr>
+          <w:rFonts w:cs="Times New Roman"/>
+          <w:sz w:val="24"/>
+          <w:szCs w:val="24"/>
+        </w:rPr>
+        <w:t>/</w:t>
+      </w:r>
+      <w:proofErr w:type="spellStart"/>
+      <w:r>
+        <w:rPr>
+          <w:rFonts w:cs="Times New Roman"/>
+          <w:sz w:val="24"/>
+          <w:szCs w:val="24"/>
+          <w:lang w:val="en-US"/>
+        </w:rPr>
+        <w:t>inis</w:t>
+      </w:r>
+      <w:proofErr w:type="spellEnd"/>
+      <w:r>
+        <w:rPr>
+          <w:rFonts w:cs="Times New Roman"/>
+          <w:sz w:val="24"/>
+          <w:szCs w:val="24"/>
+        </w:rPr>
+        <w:t>/</w:t>
+      </w:r>
+      <w:r>
+        <w:rPr>
+          <w:rFonts w:cs="Times New Roman"/>
+          <w:sz w:val="24"/>
+          <w:szCs w:val="24"/>
+          <w:lang w:val="en-US"/>
+        </w:rPr>
+        <w:t>collection</w:t>
+      </w:r>
+      <w:r>
+        <w:rPr>
+          <w:rFonts w:cs="Times New Roman"/>
+          <w:sz w:val="24"/>
+          <w:szCs w:val="24"/>
+        </w:rPr>
+        <w:t>/</w:t>
+      </w:r>
+      <w:proofErr w:type="spellStart"/>
+      <w:r>
+        <w:rPr>
+          <w:rFonts w:cs="Times New Roman"/>
+          <w:sz w:val="24"/>
+          <w:szCs w:val="24"/>
+          <w:lang w:val="en-US"/>
+        </w:rPr>
+        <w:t>NCLCollectionStore</w:t>
+      </w:r>
+      <w:proofErr w:type="spellEnd"/>
+      <w:r>
+        <w:rPr>
+          <w:rFonts w:cs="Times New Roman"/>
+          <w:sz w:val="24"/>
+          <w:szCs w:val="24"/>
+        </w:rPr>
+        <w:t>/_</w:t>
+      </w:r>
+      <w:r>
+        <w:rPr>
+          <w:rFonts w:cs="Times New Roman"/>
+          <w:sz w:val="24"/>
+          <w:szCs w:val="24"/>
+          <w:lang w:val="en-US"/>
+        </w:rPr>
+        <w:t>Public</w:t>
+      </w:r>
+      <w:r>
+        <w:rPr>
+          <w:rFonts w:cs="Times New Roman"/>
+          <w:sz w:val="24"/>
+          <w:szCs w:val="24"/>
+        </w:rPr>
+        <w:t>/37/064/37064948.</w:t>
+      </w:r>
+      <w:proofErr w:type="spellStart"/>
+      <w:r>
+        <w:rPr>
+          <w:rFonts w:cs="Times New Roman"/>
+          <w:sz w:val="24"/>
+          <w:szCs w:val="24"/>
+          <w:lang w:val="en-US"/>
+        </w:rPr>
+        <w:t>pdf</w:t>
+      </w:r>
+      <w:proofErr w:type="spellEnd"/>
+      <w:r>
+        <w:rPr>
+          <w:rFonts w:cs="Times New Roman"/>
+          <w:sz w:val="24"/>
+          <w:szCs w:val="24"/>
+        </w:rPr>
+        <w:t xml:space="preserve">, </w:t>
+      </w:r>
+      <w:r>
+        <w:rPr>
+          <w:rFonts w:cs="Times New Roman"/>
+          <w:sz w:val="24"/>
+          <w:szCs w:val="24"/>
+        </w:rPr>
+        <w:t>свободный (дата обращения 28.04.2018).</w:t>
+      </w:r>
+    </w:p>
+    <w:p>
+      <w:pPr>
+        <w:pStyle w:val="a3"/>
+        <w:numPr>
+          <w:ilvl w:val="0"/>
+          <w:numId w:val="1"/>
+        </w:numPr>
+        <w:spacing w:line="360" w:lineRule="auto"/>
+        <w:jc w:val="both"/>
+        <w:rPr>
+          <w:rFonts w:cs="Times New Roman"/>
+          <w:sz w:val="24"/>
+          <w:szCs w:val="24"/>
+          <w:lang w:val="en-US"/>
+        </w:rPr>
+      </w:pPr>
+      <w:r>
+        <w:rPr>
+          <w:rFonts w:cs="Times New Roman"/>
+          <w:sz w:val="24"/>
+          <w:szCs w:val="24"/>
+          <w:lang w:val="en-US"/>
+        </w:rPr>
+        <w:t>SKETCH-N 1.0, Solve Neutron Diffusion Equations of Steady-State and Kinetics Problems</w:t>
+      </w:r>
+      <w:r>
+        <w:rPr>
+          <w:rFonts w:cs="Times New Roman"/>
+          <w:sz w:val="24"/>
+          <w:szCs w:val="24"/>
+          <w:lang w:val="en-US"/>
+        </w:rPr>
+        <w:t xml:space="preserve"> [</w:t>
+      </w:r>
+      <w:r>
+        <w:rPr>
+          <w:rFonts w:cs="Times New Roman"/>
+          <w:sz w:val="24"/>
+          <w:szCs w:val="24"/>
+        </w:rPr>
+        <w:t>Электронный</w:t>
+      </w:r>
+      <w:r>
+        <w:rPr>
+          <w:rFonts w:cs="Times New Roman"/>
+          <w:sz w:val="24"/>
+          <w:szCs w:val="24"/>
+          <w:lang w:val="en-US"/>
+        </w:rPr>
+        <w:t xml:space="preserve"> </w:t>
+      </w:r>
+      <w:r>
+        <w:rPr>
+          <w:rFonts w:cs="Times New Roman"/>
+          <w:sz w:val="24"/>
+          <w:szCs w:val="24"/>
+        </w:rPr>
+        <w:t>ресурс</w:t>
+      </w:r>
+      <w:r>
+        <w:rPr>
+          <w:rFonts w:cs="Times New Roman"/>
+          <w:sz w:val="24"/>
+          <w:szCs w:val="24"/>
+          <w:lang w:val="en-US"/>
+        </w:rPr>
+        <w:t xml:space="preserve">] – </w:t>
+      </w:r>
+      <w:r>
+        <w:rPr>
+          <w:rFonts w:cs="Times New Roman"/>
+          <w:sz w:val="24"/>
+          <w:szCs w:val="24"/>
+        </w:rPr>
+        <w:t>Режим</w:t>
+      </w:r>
+      <w:r>
+        <w:rPr>
+          <w:rFonts w:cs="Times New Roman"/>
+          <w:sz w:val="24"/>
+          <w:szCs w:val="24"/>
+          <w:lang w:val="en-US"/>
+        </w:rPr>
+        <w:t xml:space="preserve"> </w:t>
+      </w:r>
+      <w:r>
+        <w:rPr>
+          <w:rFonts w:cs="Times New Roman"/>
+          <w:sz w:val="24"/>
+          <w:szCs w:val="24"/>
+        </w:rPr>
+        <w:t>доступа</w:t>
+      </w:r>
+      <w:r>
+        <w:rPr>
+          <w:rFonts w:cs="Times New Roman"/>
+          <w:sz w:val="24"/>
+          <w:szCs w:val="24"/>
+          <w:lang w:val="en-US"/>
+        </w:rPr>
+        <w:t xml:space="preserve">: </w:t>
+      </w:r>
+      <w:r>
+        <w:rPr>
+          <w:rFonts w:cs="Times New Roman"/>
+          <w:sz w:val="24"/>
+          <w:szCs w:val="24"/>
+          <w:lang w:val="en-US"/>
+        </w:rPr>
+        <w:t>http://www.oecd-nea.org/tools/abstract/detail/nea-1577</w:t>
+      </w:r>
+      <w:r>
+        <w:rPr>
+          <w:rFonts w:cs="Times New Roman"/>
+          <w:sz w:val="24"/>
+          <w:szCs w:val="24"/>
+          <w:lang w:val="en-US"/>
+        </w:rPr>
+        <w:t xml:space="preserve">, </w:t>
+      </w:r>
+      <w:r>
+        <w:rPr>
+          <w:rFonts w:cs="Times New Roman"/>
+          <w:sz w:val="24"/>
+          <w:szCs w:val="24"/>
+        </w:rPr>
+        <w:t>свободный</w:t>
+      </w:r>
+      <w:r>
+        <w:rPr>
+          <w:rFonts w:cs="Times New Roman"/>
+          <w:sz w:val="24"/>
+          <w:szCs w:val="24"/>
+          <w:lang w:val="en-US"/>
+        </w:rPr>
+        <w:t xml:space="preserve"> (</w:t>
+      </w:r>
+      <w:r>
+        <w:rPr>
+          <w:rFonts w:cs="Times New Roman"/>
+          <w:sz w:val="24"/>
+          <w:szCs w:val="24"/>
+        </w:rPr>
+        <w:t>дата</w:t>
+      </w:r>
+      <w:r>
+        <w:rPr>
+          <w:rFonts w:cs="Times New Roman"/>
+          <w:sz w:val="24"/>
+          <w:szCs w:val="24"/>
+          <w:lang w:val="en-US"/>
+        </w:rPr>
+        <w:t xml:space="preserve"> </w:t>
+      </w:r>
+      <w:r>
+        <w:rPr>
+          <w:rFonts w:cs="Times New Roman"/>
+          <w:sz w:val="24"/>
+          <w:szCs w:val="24"/>
+        </w:rPr>
+        <w:t>обращения</w:t>
+      </w:r>
+      <w:r>
+        <w:rPr>
+          <w:rFonts w:cs="Times New Roman"/>
+          <w:sz w:val="24"/>
+          <w:szCs w:val="24"/>
+          <w:lang w:val="en-US"/>
+        </w:rPr>
+        <w:t xml:space="preserve"> 28.04.2018).</w:t>
+      </w:r>
+    </w:p>
+    <w:p>
+      <w:pPr>
+        <w:pStyle w:val="a3"/>
+        <w:numPr>
+          <w:ilvl w:val="0"/>
+          <w:numId w:val="1"/>
+        </w:numPr>
+        <w:spacing w:line="360" w:lineRule="auto"/>
+        <w:jc w:val="both"/>
+        <w:rPr>
+          <w:rFonts w:cs="Times New Roman"/>
+          <w:sz w:val="24"/>
+          <w:szCs w:val="24"/>
+        </w:rPr>
+      </w:pPr>
+      <w:proofErr w:type="spellStart"/>
+      <w:r>
+        <w:rPr>
+          <w:rFonts w:cs="Times New Roman"/>
+          <w:sz w:val="24"/>
+          <w:szCs w:val="24"/>
+        </w:rPr>
+        <w:t>Савандер</w:t>
+      </w:r>
+      <w:proofErr w:type="spellEnd"/>
+      <w:r>
+        <w:rPr>
+          <w:rFonts w:cs="Times New Roman"/>
+          <w:sz w:val="24"/>
+          <w:szCs w:val="24"/>
+        </w:rPr>
+        <w:t xml:space="preserve"> В.И., </w:t>
+      </w:r>
+      <w:proofErr w:type="spellStart"/>
+      <w:r>
+        <w:rPr>
+          <w:rFonts w:cs="Times New Roman"/>
+          <w:sz w:val="24"/>
+          <w:szCs w:val="24"/>
+        </w:rPr>
+        <w:t>Увакин</w:t>
+      </w:r>
+      <w:proofErr w:type="spellEnd"/>
+      <w:r>
+        <w:rPr>
+          <w:rFonts w:cs="Times New Roman"/>
+          <w:sz w:val="24"/>
+          <w:szCs w:val="24"/>
+        </w:rPr>
+        <w:t xml:space="preserve"> М.А. Физическая теория ядерных реакторов. Часть 2. Теория возмущений и медленные нестационарные процессы: Учебное пособие. М.:НИЯУ МИФИ, 2013.</w:t>
+      </w:r>
+    </w:p>
+    <w:p>
+      <w:pPr>
+        <w:pStyle w:val="a3"/>
+        <w:spacing w:line="360" w:lineRule="auto"/>
+        <w:jc w:val="both"/>
+        <w:rPr>
+          <w:rFonts w:cs="Times New Roman"/>
+          <w:sz w:val="24"/>
+          <w:szCs w:val="24"/>
         </w:rPr>
       </w:pPr>
     </w:p>
@@ -1207,6 +2302,92 @@
     </w:lvl>
   </w:abstractNum>
   <w:abstractNum w:abstractNumId="1">
+    <w:nsid w:val="3F915899"/>
+    <w:multiLevelType w:val="hybridMultilevel"/>
+    <w:tmpl w:val="9EF48B96"/>
+    <w:lvl w:ilvl="0" w:tplc="0419000F">
+      <w:start w:val="1"/>
+      <w:numFmt w:val="decimal"/>
+      <w:lvlText w:val="%1."/>
+      <w:lvlJc w:val="left"/>
+      <w:pPr>
+        <w:ind w:left="720" w:hanging="360"/>
+      </w:pPr>
+    </w:lvl>
+    <w:lvl w:ilvl="1" w:tplc="04190019">
+      <w:start w:val="1"/>
+      <w:numFmt w:val="lowerLetter"/>
+      <w:lvlText w:val="%2."/>
+      <w:lvlJc w:val="left"/>
+      <w:pPr>
+        <w:ind w:left="1440" w:hanging="360"/>
+      </w:pPr>
+    </w:lvl>
+    <w:lvl w:ilvl="2" w:tplc="0419001B" w:tentative="1">
+      <w:start w:val="1"/>
+      <w:numFmt w:val="lowerRoman"/>
+      <w:lvlText w:val="%3."/>
+      <w:lvlJc w:val="right"/>
+      <w:pPr>
+        <w:ind w:left="2160" w:hanging="180"/>
+      </w:pPr>
+    </w:lvl>
+    <w:lvl w:ilvl="3" w:tplc="0419000F" w:tentative="1">
+      <w:start w:val="1"/>
+      <w:numFmt w:val="decimal"/>
+      <w:lvlText w:val="%4."/>
+      <w:lvlJc w:val="left"/>
+      <w:pPr>
+        <w:ind w:left="2880" w:hanging="360"/>
+      </w:pPr>
+    </w:lvl>
+    <w:lvl w:ilvl="4" w:tplc="04190019" w:tentative="1">
+      <w:start w:val="1"/>
+      <w:numFmt w:val="lowerLetter"/>
+      <w:lvlText w:val="%5."/>
+      <w:lvlJc w:val="left"/>
+      <w:pPr>
+        <w:ind w:left="3600" w:hanging="360"/>
+      </w:pPr>
+    </w:lvl>
+    <w:lvl w:ilvl="5" w:tplc="0419001B" w:tentative="1">
+      <w:start w:val="1"/>
+      <w:numFmt w:val="lowerRoman"/>
+      <w:lvlText w:val="%6."/>
+      <w:lvlJc w:val="right"/>
+      <w:pPr>
+        <w:ind w:left="4320" w:hanging="180"/>
+      </w:pPr>
+    </w:lvl>
+    <w:lvl w:ilvl="6" w:tplc="0419000F" w:tentative="1">
+      <w:start w:val="1"/>
+      <w:numFmt w:val="decimal"/>
+      <w:lvlText w:val="%7."/>
+      <w:lvlJc w:val="left"/>
+      <w:pPr>
+        <w:ind w:left="5040" w:hanging="360"/>
+      </w:pPr>
+    </w:lvl>
+    <w:lvl w:ilvl="7" w:tplc="04190019" w:tentative="1">
+      <w:start w:val="1"/>
+      <w:numFmt w:val="lowerLetter"/>
+      <w:lvlText w:val="%8."/>
+      <w:lvlJc w:val="left"/>
+      <w:pPr>
+        <w:ind w:left="5760" w:hanging="360"/>
+      </w:pPr>
+    </w:lvl>
+    <w:lvl w:ilvl="8" w:tplc="0419001B" w:tentative="1">
+      <w:start w:val="1"/>
+      <w:numFmt w:val="lowerRoman"/>
+      <w:lvlText w:val="%9."/>
+      <w:lvlJc w:val="right"/>
+      <w:pPr>
+        <w:ind w:left="6480" w:hanging="180"/>
+      </w:pPr>
+    </w:lvl>
+  </w:abstractNum>
+  <w:abstractNum w:abstractNumId="2">
     <w:nsid w:val="57730C58"/>
     <w:multiLevelType w:val="hybridMultilevel"/>
     <w:tmpl w:val="9EF48B96"/>
@@ -1293,10 +2474,13 @@
     </w:lvl>
   </w:abstractNum>
   <w:num w:numId="1">
-    <w:abstractNumId w:val="1"/>
+    <w:abstractNumId w:val="2"/>
   </w:num>
   <w:num w:numId="2">
     <w:abstractNumId w:val="0"/>
+  </w:num>
+  <w:num w:numId="3">
+    <w:abstractNumId w:val="1"/>
   </w:num>
 </w:numbering>
 </file>
@@ -1558,6 +2742,17 @@
       <w:color w:val="000000"/>
       <w:sz w:val="24"/>
       <w:szCs w:val="24"/>
+    </w:rPr>
+  </w:style>
+  <w:style w:type="character" w:styleId="a4">
+    <w:name w:val="Hyperlink"/>
+    <w:basedOn w:val="a0"/>
+    <w:uiPriority w:val="99"/>
+    <w:unhideWhenUsed/>
+    <w:rsid w:val="008F02A4"/>
+    <w:rPr>
+      <w:color w:val="0000FF" w:themeColor="hyperlink"/>
+      <w:u w:val="single"/>
     </w:rPr>
   </w:style>
 </w:styles>

</xml_diff>

<commit_message>
start economic calculation CP
</commit_message>
<xml_diff>
--- a/docs/literature.docx
+++ b/docs/literature.docx
@@ -728,15 +728,19 @@
         <w:jc w:val="both"/>
       </w:pPr>
       <w:r>
-        <w:t xml:space="preserve">ГОСТ 20426 - 82. Контроль неразрушающий. Методы дефектоскопии радиационные. – 24 </w:t>
-      </w:r>
-      <w:proofErr w:type="gramStart"/>
-      <w:r>
-        <w:t>с</w:t>
-      </w:r>
-      <w:proofErr w:type="gramEnd"/>
+        <w:t xml:space="preserve">ГОСТ 20426 - 82. Контроль неразрушающий. Методы дефектоскопии радиационные. – </w:t>
+      </w:r>
+      <w:r>
+        <w:t>С</w:t>
+      </w:r>
       <w:r>
         <w:t xml:space="preserve">. </w:t>
+      </w:r>
+      <w:r>
+        <w:t>24.</w:t>
+      </w:r>
+      <w:r>
+        <w:t xml:space="preserve"> </w:t>
       </w:r>
     </w:p>
     <w:p>
@@ -2185,7 +2189,15 @@
           <w:sz w:val="24"/>
           <w:szCs w:val="24"/>
         </w:rPr>
-        <w:t xml:space="preserve"> М.А. Физическая теория ядерных реакторов. Часть 2. Теория возмущений и медленные нестационарные процессы: Учебное пособие. М.:НИЯУ МИФИ, 2013.</w:t>
+        <w:t xml:space="preserve"> М.А. Физическая теория ядерных реакторов. Часть 2. Теория возмущений и медленные нестационарные процессы: Учебное пособие. </w:t>
+      </w:r>
+      <w:r>
+        <w:rPr>
+          <w:rFonts w:cs="Times New Roman"/>
+          <w:sz w:val="24"/>
+          <w:szCs w:val="24"/>
+        </w:rPr>
+        <w:t>М.:НИЯУ МИФИ, 2013.</w:t>
       </w:r>
     </w:p>
     <w:p>
@@ -2287,7 +2299,7 @@
           <m:sSubPr>
             <m:ctrlPr>
               <w:rPr>
-                <w:rFonts w:ascii="Cambria Math" w:hAnsi="Cambria Math" w:cs="Times New Roman"/>
+                <w:rFonts w:ascii="Cambria Math" w:cs="Times New Roman"/>
                 <w:i/>
                 <w:sz w:val="24"/>
                 <w:szCs w:val="24"/>
@@ -2309,7 +2321,7 @@
           <m:sub>
             <m:r>
               <w:rPr>
-                <w:rFonts w:ascii="Cambria Math" w:hAnsi="Cambria Math" w:cs="Times New Roman"/>
+                <w:rFonts w:ascii="Cambria Math" w:cs="Times New Roman"/>
                 <w:sz w:val="24"/>
                 <w:szCs w:val="24"/>
                 <w:lang w:val="en-US"/>
@@ -2360,25 +2372,7 @@
           <w:szCs w:val="24"/>
           <w:lang w:val="en-US"/>
         </w:rPr>
-        <w:t xml:space="preserve"> / OAK Ridge National Laboratory,</w:t>
-      </w:r>
-      <w:r>
-        <w:rPr>
-          <w:rFonts w:cs="Times New Roman"/>
-          <w:sz w:val="24"/>
-          <w:szCs w:val="24"/>
-          <w:lang w:val="en-US"/>
-        </w:rPr>
-        <w:t xml:space="preserve"> </w:t>
-      </w:r>
-      <w:r>
-        <w:rPr>
-          <w:rFonts w:cs="Times New Roman"/>
-          <w:sz w:val="24"/>
-          <w:szCs w:val="24"/>
-          <w:lang w:val="en-US"/>
-        </w:rPr>
-        <w:t xml:space="preserve">2000 </w:t>
+        <w:t xml:space="preserve"> / OAK Ridge National Laboratory, 2000 </w:t>
       </w:r>
       <w:r>
         <w:rPr>
@@ -2400,16 +2394,117 @@
     </w:p>
     <w:p>
       <w:pPr>
-        <w:pStyle w:val="a3"/>
+        <w:pStyle w:val="Default"/>
+        <w:numPr>
+          <w:ilvl w:val="0"/>
+          <w:numId w:val="1"/>
+        </w:numPr>
         <w:spacing w:line="360" w:lineRule="auto"/>
         <w:jc w:val="both"/>
-        <w:rPr>
-          <w:rFonts w:cs="Times New Roman"/>
-          <w:sz w:val="24"/>
-          <w:szCs w:val="24"/>
-          <w:lang w:val="en-US"/>
-        </w:rPr>
-      </w:pPr>
+      </w:pPr>
+      <w:r>
+        <w:t>ГОСТ 10585-2013. Топливо нефтяное. Мазут</w:t>
+      </w:r>
+      <w:r>
+        <w:t>. – С. 4</w:t>
+      </w:r>
+      <w:r>
+        <w:t xml:space="preserve">. </w:t>
+      </w:r>
+    </w:p>
+    <w:p>
+      <w:pPr>
+        <w:pStyle w:val="Default"/>
+        <w:numPr>
+          <w:ilvl w:val="0"/>
+          <w:numId w:val="1"/>
+        </w:numPr>
+        <w:spacing w:line="360" w:lineRule="auto"/>
+        <w:jc w:val="both"/>
+      </w:pPr>
+      <w:r>
+        <w:t xml:space="preserve">В.М. </w:t>
+      </w:r>
+      <w:proofErr w:type="spellStart"/>
+      <w:r>
+        <w:t>Декусар</w:t>
+      </w:r>
+      <w:proofErr w:type="spellEnd"/>
+      <w:r>
+        <w:t xml:space="preserve">, В.С. </w:t>
+      </w:r>
+      <w:proofErr w:type="spellStart"/>
+      <w:r>
+        <w:t>Каграманян</w:t>
+      </w:r>
+      <w:proofErr w:type="spellEnd"/>
+      <w:r>
+        <w:t xml:space="preserve">, А.Г. Калашников, Э.Н. </w:t>
+      </w:r>
+      <w:proofErr w:type="spellStart"/>
+      <w:r>
+        <w:t>Капранова</w:t>
+      </w:r>
+      <w:proofErr w:type="spellEnd"/>
+      <w:r>
+        <w:t xml:space="preserve">, В.Е. </w:t>
+      </w:r>
+      <w:proofErr w:type="spellStart"/>
+      <w:r>
+        <w:t>Коробицын</w:t>
+      </w:r>
+      <w:proofErr w:type="spellEnd"/>
+      <w:r>
+        <w:t xml:space="preserve">, А.Ю. </w:t>
+      </w:r>
+      <w:proofErr w:type="spellStart"/>
+      <w:r>
+        <w:t>Пузаков</w:t>
+      </w:r>
+      <w:proofErr w:type="spellEnd"/>
+      <w:r>
+        <w:t xml:space="preserve"> Анализ характеристик </w:t>
+      </w:r>
+      <w:proofErr w:type="spellStart"/>
+      <w:r>
+        <w:t>ремикс-топлива</w:t>
+      </w:r>
+      <w:proofErr w:type="spellEnd"/>
+      <w:r>
+        <w:t xml:space="preserve"> при многократном рецикле в реакторах ВВЭР</w:t>
+      </w:r>
+      <w:r>
+        <w:t xml:space="preserve"> [</w:t>
+      </w:r>
+      <w:r>
+        <w:t>Текст</w:t>
+      </w:r>
+      <w:r>
+        <w:t xml:space="preserve">]: </w:t>
+      </w:r>
+      <w:r>
+        <w:t>доклад</w:t>
+      </w:r>
+      <w:r>
+        <w:t xml:space="preserve"> / </w:t>
+      </w:r>
+      <w:r>
+        <w:t>Физико</w:t>
+      </w:r>
+      <w:r>
+        <w:t xml:space="preserve">-энергетический институт имени А. И. </w:t>
+      </w:r>
+      <w:proofErr w:type="spellStart"/>
+      <w:r>
+        <w:t>Лейпунского</w:t>
+      </w:r>
+      <w:proofErr w:type="spellEnd"/>
+      <w:r>
+        <w:t xml:space="preserve">, Обнинск, 2013 </w:t>
+      </w:r>
+      <w:r>
+        <w:t>г.</w:t>
+      </w:r>
     </w:p>
     <w:sectPr>
       <w:pgSz w:w="11906" w:h="16838"/>

</xml_diff>